<commit_message>
Final Manuscript as of May 16th
</commit_message>
<xml_diff>
--- a/MasterBrainCanadaManuscript.docx
+++ b/MasterBrainCanadaManuscript.docx
@@ -577,6 +577,9 @@
     <w:p>
       <w:pPr>
         <w:jc w:val="both"/>
+        <w:rPr>
+          <w:del w:id="0" w:author="Yavuz Shahzad" w:date="2024-05-16T18:03:00Z"/>
+        </w:rPr>
       </w:pPr>
       <w:r>
         <w:rPr>
@@ -771,7 +774,7 @@
       <w:r>
         <w:t>BBT</w:t>
       </w:r>
-      <w:ins w:id="0" w:author="François Tremblay" w:date="2024-01-23T10:00:00Z">
+      <w:ins w:id="1" w:author="François Tremblay" w:date="2024-01-23T10:00:00Z">
         <w:r>
           <w:t>).</w:t>
         </w:r>
@@ -784,15 +787,7 @@
       <w:pPr>
         <w:jc w:val="both"/>
         <w:rPr>
-          <w:ins w:id="1" w:author="Yavuz Shahzad" w:date="2024-05-09T15:40:00Z"/>
-        </w:rPr>
-      </w:pPr>
-    </w:p>
-    <w:p>
-      <w:pPr>
-        <w:jc w:val="both"/>
-        <w:rPr>
-          <w:ins w:id="2" w:author="Yavuz Shahzad" w:date="2024-05-09T15:40:00Z"/>
+          <w:del w:id="2" w:author="Yavuz Shahzad" w:date="2024-05-16T18:03:00Z"/>
         </w:rPr>
       </w:pPr>
       <w:ins w:id="3" w:author="Yavuz Shahzad" w:date="2024-05-09T15:40:00Z">
@@ -800,47 +795,45 @@
           <w:t>A mixed ANOVA was conducted to compare changes in clinical measures over time, followed by post-hoc pairwise Wilcoxon signed rank tests with Holm-Bonferroni correction where necessary.</w:t>
         </w:r>
       </w:ins>
+      <w:ins w:id="4" w:author="Yavuz Shahzad" w:date="2024-05-16T18:03:00Z">
+        <w:r>
+          <w:t xml:space="preserve"> </w:t>
+        </w:r>
+      </w:ins>
     </w:p>
     <w:p>
       <w:pPr>
         <w:jc w:val="both"/>
+        <w:rPr>
+          <w:del w:id="5" w:author="Yavuz Shahzad" w:date="2024-05-16T18:03:00Z"/>
+        </w:rPr>
       </w:pPr>
     </w:p>
     <w:p>
       <w:pPr>
         <w:jc w:val="both"/>
+        <w:rPr>
+          <w:del w:id="6" w:author="Yavuz Shahzad" w:date="2024-05-16T18:03:00Z"/>
+          <w:strike/>
+        </w:rPr>
       </w:pPr>
-    </w:p>
-    <w:p>
-      <w:pPr>
-        <w:jc w:val="both"/>
-        <w:rPr>
-          <w:strike/>
-        </w:rPr>
-      </w:pPr>
-      <w:commentRangeStart w:id="4"/>
-      <w:ins w:id="5" w:author="François Tremblay" w:date="2024-01-23T10:01:00Z">
+      <w:commentRangeStart w:id="7"/>
+      <w:ins w:id="8" w:author="François Tremblay" w:date="2024-01-23T10:01:00Z">
+        <w:del w:id="9" w:author="Yavuz Shahzad" w:date="2024-05-16T18:03:00Z">
+          <w:r>
+            <w:rPr>
+              <w:strike/>
+            </w:rPr>
+            <w:delText xml:space="preserve">The </w:delText>
+          </w:r>
+        </w:del>
+      </w:ins>
+      <w:del w:id="10" w:author="Yavuz Shahzad" w:date="2024-05-16T18:03:00Z">
         <w:r>
           <w:rPr>
             <w:strike/>
           </w:rPr>
-          <w:t xml:space="preserve">The </w:t>
-        </w:r>
-      </w:ins>
-      <w:del w:id="6" w:author="François Tremblay" w:date="2024-01-23T10:00:00Z">
-        <w:r>
-          <w:rPr>
-            <w:strike/>
-          </w:rPr>
-          <w:delText>and</w:delText>
-        </w:r>
-      </w:del>
-      <w:del w:id="7" w:author="François Tremblay" w:date="2024-01-23T09:59:00Z">
-        <w:r>
-          <w:rPr>
-            <w:strike/>
-          </w:rPr>
-          <w:delText xml:space="preserve"> grip strength</w:delText>
+          <w:delText>and grip strength</w:delText>
         </w:r>
         <w:r>
           <w:rPr>
@@ -854,8 +847,6 @@
           </w:rPr>
           <w:delText>GS</w:delText>
         </w:r>
-      </w:del>
-      <w:del w:id="8" w:author="François Tremblay" w:date="2024-01-23T10:00:00Z">
         <w:r>
           <w:rPr>
             <w:strike/>
@@ -866,60 +857,54 @@
           <w:rPr>
             <w:strike/>
           </w:rPr>
-          <w:delText xml:space="preserve"> </w:delText>
+          <w:delText xml:space="preserve"> Wilcoxon signed-rank test was </w:delText>
         </w:r>
       </w:del>
-      <w:r>
-        <w:rPr>
-          <w:strike/>
-        </w:rPr>
-        <w:t xml:space="preserve">Wilcoxon signed-rank test was </w:t>
-      </w:r>
-      <w:ins w:id="9" w:author="François Tremblay" w:date="2024-01-23T10:01:00Z">
+      <w:ins w:id="11" w:author="François Tremblay" w:date="2024-01-23T10:01:00Z">
+        <w:del w:id="12" w:author="Yavuz Shahzad" w:date="2024-05-16T18:03:00Z">
+          <w:r>
+            <w:rPr>
+              <w:strike/>
+            </w:rPr>
+            <w:delText>applied</w:delText>
+          </w:r>
+        </w:del>
+      </w:ins>
+      <w:del w:id="13" w:author="Yavuz Shahzad" w:date="2024-05-16T18:03:00Z">
         <w:r>
           <w:rPr>
             <w:strike/>
           </w:rPr>
-          <w:t>applied</w:t>
+          <w:delText xml:space="preserve">used to compare </w:delText>
         </w:r>
+      </w:del>
+      <w:ins w:id="14" w:author="François Tremblay" w:date="2024-01-23T10:01:00Z">
+        <w:del w:id="15" w:author="Yavuz Shahzad" w:date="2024-05-16T18:03:00Z">
+          <w:r>
+            <w:rPr>
+              <w:strike/>
+            </w:rPr>
+            <w:delText>changes i</w:delText>
+          </w:r>
+        </w:del>
       </w:ins>
-      <w:del w:id="10" w:author="François Tremblay" w:date="2024-01-23T10:01:00Z">
+      <w:ins w:id="16" w:author="François Tremblay" w:date="2024-01-23T10:02:00Z">
+        <w:del w:id="17" w:author="Yavuz Shahzad" w:date="2024-05-16T18:03:00Z">
+          <w:r>
+            <w:rPr>
+              <w:strike/>
+            </w:rPr>
+            <w:delText xml:space="preserve">n </w:delText>
+          </w:r>
+        </w:del>
+      </w:ins>
+      <w:del w:id="18" w:author="Yavuz Shahzad" w:date="2024-05-16T18:03:00Z">
         <w:r>
           <w:rPr>
             <w:strike/>
           </w:rPr>
-          <w:delText>used</w:delText>
+          <w:delText xml:space="preserve">clinical </w:delText>
         </w:r>
-      </w:del>
-      <w:r>
-        <w:rPr>
-          <w:strike/>
-        </w:rPr>
-        <w:t xml:space="preserve"> to compare </w:t>
-      </w:r>
-      <w:ins w:id="11" w:author="François Tremblay" w:date="2024-01-23T10:01:00Z">
-        <w:r>
-          <w:rPr>
-            <w:strike/>
-          </w:rPr>
-          <w:t>changes i</w:t>
-        </w:r>
-      </w:ins>
-      <w:ins w:id="12" w:author="François Tremblay" w:date="2024-01-23T10:02:00Z">
-        <w:r>
-          <w:rPr>
-            <w:strike/>
-          </w:rPr>
-          <w:t xml:space="preserve">n </w:t>
-        </w:r>
-      </w:ins>
-      <w:r>
-        <w:rPr>
-          <w:strike/>
-        </w:rPr>
-        <w:t xml:space="preserve">clinical </w:t>
-      </w:r>
-      <w:del w:id="13" w:author="François Tremblay" w:date="2024-01-23T10:02:00Z">
         <w:r>
           <w:rPr>
             <w:strike/>
@@ -927,15 +912,17 @@
           <w:delText>score</w:delText>
         </w:r>
       </w:del>
-      <w:ins w:id="14" w:author="François Tremblay" w:date="2024-01-23T10:02:00Z">
-        <w:r>
-          <w:rPr>
-            <w:strike/>
-          </w:rPr>
-          <w:t>measures over time</w:t>
-        </w:r>
+      <w:ins w:id="19" w:author="François Tremblay" w:date="2024-01-23T10:02:00Z">
+        <w:del w:id="20" w:author="Yavuz Shahzad" w:date="2024-05-16T18:03:00Z">
+          <w:r>
+            <w:rPr>
+              <w:strike/>
+            </w:rPr>
+            <w:delText>measures over time</w:delText>
+          </w:r>
+        </w:del>
       </w:ins>
-      <w:del w:id="15" w:author="François Tremblay" w:date="2024-01-23T10:02:00Z">
+      <w:del w:id="21" w:author="Yavuz Shahzad" w:date="2024-05-16T18:03:00Z">
         <w:r>
           <w:rPr>
             <w:strike/>
@@ -952,23 +939,17 @@
           <w:rPr>
             <w:strike/>
           </w:rPr>
-          <w:delText xml:space="preserve"> follow-up and post-intervention</w:delText>
+          <w:delText xml:space="preserve"> follow-up and post-intervention.</w:delText>
+        </w:r>
+        <w:commentRangeEnd w:id="7"/>
+        <w:r>
+          <w:rPr>
+            <w:rStyle w:val="CommentReference"/>
+            <w:strike/>
+          </w:rPr>
+          <w:commentReference w:id="7"/>
         </w:r>
       </w:del>
-      <w:r>
-        <w:rPr>
-          <w:strike/>
-        </w:rPr>
-        <w:t>.</w:t>
-      </w:r>
-      <w:commentRangeEnd w:id="4"/>
-      <w:r>
-        <w:rPr>
-          <w:rStyle w:val="CommentReference"/>
-          <w:strike/>
-        </w:rPr>
-        <w:commentReference w:id="4"/>
-      </w:r>
     </w:p>
     <w:p>
       <w:pPr>
@@ -1005,7 +986,7 @@
       <w:r>
         <w:t xml:space="preserve">. </w:t>
       </w:r>
-      <w:commentRangeStart w:id="16"/>
+      <w:commentRangeStart w:id="22"/>
       <w:r>
         <w:t xml:space="preserve">Results showed that </w:t>
       </w:r>
@@ -1102,12 +1083,12 @@
         </w:rPr>
         <w:t xml:space="preserve">]. </w:t>
       </w:r>
-      <w:commentRangeEnd w:id="16"/>
+      <w:commentRangeEnd w:id="22"/>
       <w:r>
         <w:rPr>
           <w:rStyle w:val="CommentReference"/>
         </w:rPr>
-        <w:commentReference w:id="16"/>
+        <w:commentReference w:id="22"/>
       </w:r>
     </w:p>
     <w:p>
@@ -1148,33 +1129,29 @@
         <w:rPr>
           <w:lang w:val="en-CA"/>
         </w:rPr>
-        <w:t xml:space="preserve">gains to be maintained </w:t>
-      </w:r>
-      <w:proofErr w:type="gramStart"/>
+        <w:t>gains to be maintained 1</w:t>
+      </w:r>
+      <w:ins w:id="23" w:author="Yavuz Shahzad" w:date="2024-05-16T18:04:00Z">
+        <w:r>
+          <w:rPr>
+            <w:lang w:val="en-CA"/>
+          </w:rPr>
+          <w:t>-</w:t>
+        </w:r>
+      </w:ins>
+      <w:del w:id="24" w:author="Yavuz Shahzad" w:date="2024-05-16T18:04:00Z">
+        <w:r>
+          <w:rPr>
+            <w:lang w:val="en-CA"/>
+          </w:rPr>
+          <w:delText xml:space="preserve"> </w:delText>
+        </w:r>
+      </w:del>
       <w:r>
         <w:rPr>
           <w:lang w:val="en-CA"/>
         </w:rPr>
-        <w:t>1</w:t>
-      </w:r>
-      <w:r>
-        <w:rPr>
-          <w:lang w:val="en-CA"/>
-        </w:rPr>
-        <w:t xml:space="preserve"> </w:t>
-      </w:r>
-      <w:r>
-        <w:rPr>
-          <w:lang w:val="en-CA"/>
-        </w:rPr>
-        <w:t>year</w:t>
-      </w:r>
-      <w:proofErr w:type="gramEnd"/>
-      <w:r>
-        <w:rPr>
-          <w:lang w:val="en-CA"/>
-        </w:rPr>
-        <w:t xml:space="preserve"> </w:t>
+        <w:t xml:space="preserve">year </w:t>
       </w:r>
       <w:r>
         <w:rPr>
@@ -7579,51 +7556,56 @@
       <w:r>
         <w:t xml:space="preserve">Sociodemographic characteristics between the LI and HI groups were compared using the Mann-Whitney U Test for continuous variables and Chi-square tests of independence for proportions. Descriptive statistics were used to characterize the sample at baseline, and the Mann-Whitney U Test was used again to evaluate between-group differences in outcome measures at baseline. As for change in the sample over time, the </w:t>
       </w:r>
-      <w:ins w:id="17" w:author="Yavuz Shahzad" w:date="2024-05-09T15:43:00Z">
+      <w:ins w:id="25" w:author="Yavuz Shahzad" w:date="2024-05-16T18:08:00Z">
         <w:r>
-          <w:t xml:space="preserve">mixed ANOVAs </w:t>
+          <w:t>two-way</w:t>
         </w:r>
       </w:ins>
-      <w:ins w:id="18" w:author="Yavuz Shahzad" w:date="2024-05-16T09:19:00Z">
+      <w:ins w:id="26" w:author="Yavuz Shahzad" w:date="2024-05-09T15:43:00Z">
+        <w:r>
+          <w:t xml:space="preserve"> ANOVAs </w:t>
+        </w:r>
+      </w:ins>
+      <w:ins w:id="27" w:author="Yavuz Shahzad" w:date="2024-05-16T09:19:00Z">
         <w:r>
           <w:t xml:space="preserve">with a covariant in participant ID </w:t>
         </w:r>
       </w:ins>
-      <w:ins w:id="19" w:author="Yavuz Shahzad" w:date="2024-05-09T15:43:00Z">
+      <w:ins w:id="28" w:author="Yavuz Shahzad" w:date="2024-05-09T15:43:00Z">
         <w:r>
           <w:t xml:space="preserve">were used to compare observations at all </w:t>
         </w:r>
       </w:ins>
-      <w:ins w:id="20" w:author="Yavuz Shahzad" w:date="2024-05-16T09:22:00Z">
+      <w:ins w:id="29" w:author="Yavuz Shahzad" w:date="2024-05-16T09:22:00Z">
         <w:r>
           <w:t xml:space="preserve">measurement periods. </w:t>
         </w:r>
       </w:ins>
-      <w:commentRangeStart w:id="21"/>
-      <w:commentRangeStart w:id="22"/>
-      <w:del w:id="23" w:author="Yavuz Shahzad" w:date="2024-05-09T15:42:00Z">
+      <w:commentRangeStart w:id="30"/>
+      <w:commentRangeStart w:id="31"/>
+      <w:del w:id="32" w:author="Yavuz Shahzad" w:date="2024-05-09T15:42:00Z">
         <w:r>
           <w:delText xml:space="preserve">Wilcoxon signed-rank test was used to compare observations between one-year follow-up and post-intervention. </w:delText>
         </w:r>
-        <w:commentRangeEnd w:id="21"/>
+        <w:commentRangeEnd w:id="30"/>
         <w:r>
           <w:rPr>
             <w:rStyle w:val="CommentReference"/>
           </w:rPr>
-          <w:commentReference w:id="21"/>
+          <w:commentReference w:id="30"/>
         </w:r>
-        <w:commentRangeEnd w:id="22"/>
+        <w:commentRangeEnd w:id="31"/>
         <w:r>
           <w:rPr>
             <w:rStyle w:val="CommentReference"/>
           </w:rPr>
-          <w:commentReference w:id="22"/>
+          <w:commentReference w:id="31"/>
         </w:r>
       </w:del>
       <w:r>
         <w:t xml:space="preserve">95% confidence intervals (CIs) for the mean difference between functional measurements </w:t>
       </w:r>
-      <w:del w:id="24" w:author="Yavuz Shahzad" w:date="2024-05-16T13:15:00Z">
+      <w:del w:id="33" w:author="Yavuz Shahzad" w:date="2024-05-16T13:15:00Z">
         <w:r>
           <w:delText xml:space="preserve">at </w:delText>
         </w:r>
@@ -7631,17 +7613,17 @@
           <w:delText>T2 and T3</w:delText>
         </w:r>
       </w:del>
-      <w:ins w:id="25" w:author="Yavuz Shahzad" w:date="2024-05-16T13:15:00Z">
+      <w:ins w:id="34" w:author="Yavuz Shahzad" w:date="2024-05-16T13:15:00Z">
         <w:r>
           <w:t xml:space="preserve">at various </w:t>
         </w:r>
       </w:ins>
-      <w:ins w:id="26" w:author="Yavuz Shahzad" w:date="2024-05-16T13:16:00Z">
+      <w:ins w:id="35" w:author="Yavuz Shahzad" w:date="2024-05-16T13:16:00Z">
         <w:r>
           <w:t xml:space="preserve">times of assessment </w:t>
         </w:r>
       </w:ins>
-      <w:del w:id="27" w:author="Yavuz Shahzad" w:date="2024-05-16T09:22:00Z">
+      <w:del w:id="36" w:author="Yavuz Shahzad" w:date="2024-05-16T09:22:00Z">
         <w:r>
           <w:delText xml:space="preserve"> </w:delText>
         </w:r>
@@ -7649,12 +7631,12 @@
       <w:r>
         <w:t xml:space="preserve">were computed </w:t>
       </w:r>
-      <w:del w:id="28" w:author="Yavuz Shahzad" w:date="2024-05-16T13:17:00Z">
+      <w:del w:id="37" w:author="Yavuz Shahzad" w:date="2024-05-16T13:17:00Z">
         <w:r>
           <w:delText>with a bootstrapping approach</w:delText>
         </w:r>
       </w:del>
-      <w:ins w:id="29" w:author="Yavuz Shahzad" w:date="2024-05-16T13:17:00Z">
+      <w:ins w:id="38" w:author="Yavuz Shahzad" w:date="2024-05-16T13:17:00Z">
         <w:r>
           <w:t>with bootstrap resampling</w:t>
         </w:r>
@@ -7662,11 +7644,11 @@
       <w:r>
         <w:t xml:space="preserve">. </w:t>
       </w:r>
-      <w:commentRangeStart w:id="30"/>
+      <w:commentRangeStart w:id="39"/>
       <w:r>
         <w:t>Specifically, the difference between measurements was resampled for each primary outcome measure 1</w:t>
       </w:r>
-      <w:del w:id="31" w:author="Yavuz Shahzad" w:date="2024-05-16T13:15:00Z">
+      <w:del w:id="40" w:author="Yavuz Shahzad" w:date="2024-05-16T13:15:00Z">
         <w:r>
           <w:delText>0</w:delText>
         </w:r>
@@ -7702,12 +7684,12 @@
       <w:r>
         <w:t xml:space="preserve">mean difference between evaluations. </w:t>
       </w:r>
-      <w:commentRangeEnd w:id="30"/>
+      <w:commentRangeEnd w:id="39"/>
       <w:r>
         <w:rPr>
           <w:rStyle w:val="CommentReference"/>
         </w:rPr>
-        <w:commentReference w:id="30"/>
+        <w:commentReference w:id="39"/>
       </w:r>
       <w:r>
         <w:t xml:space="preserve">The significance level was set to be p &lt; 0.05 for all tests. All statistics were computed using R Statistical Software (version </w:t>
@@ -7807,12 +7789,12 @@
       <w:r>
         <w:t xml:space="preserve">a one-year follow-up clinical evaluation (Fig. 1). Of these, one was excluded because </w:t>
       </w:r>
-      <w:ins w:id="32" w:author="Yavuz Shahzad" w:date="2024-05-16T13:19:00Z">
+      <w:ins w:id="41" w:author="Yavuz Shahzad" w:date="2024-05-16T13:19:00Z">
         <w:r>
           <w:t>they</w:t>
         </w:r>
       </w:ins>
-      <w:del w:id="33" w:author="Yavuz Shahzad" w:date="2024-05-16T13:19:00Z">
+      <w:del w:id="42" w:author="Yavuz Shahzad" w:date="2024-05-16T13:19:00Z">
         <w:r>
           <w:delText>of</w:delText>
         </w:r>
@@ -7820,26 +7802,26 @@
       <w:r>
         <w:t xml:space="preserve"> </w:t>
       </w:r>
-      <w:commentRangeStart w:id="34"/>
+      <w:commentRangeStart w:id="43"/>
       <w:r>
         <w:t>experienc</w:t>
       </w:r>
-      <w:ins w:id="35" w:author="Yavuz Shahzad" w:date="2024-05-16T13:19:00Z">
+      <w:ins w:id="44" w:author="Yavuz Shahzad" w:date="2024-05-16T13:19:00Z">
         <w:r>
           <w:t>ed</w:t>
         </w:r>
       </w:ins>
-      <w:del w:id="36" w:author="Yavuz Shahzad" w:date="2024-05-16T13:19:00Z">
+      <w:del w:id="45" w:author="Yavuz Shahzad" w:date="2024-05-16T13:19:00Z">
         <w:r>
           <w:delText>ing</w:delText>
         </w:r>
       </w:del>
-      <w:commentRangeEnd w:id="34"/>
+      <w:commentRangeEnd w:id="43"/>
       <w:r>
         <w:rPr>
           <w:rStyle w:val="CommentReference"/>
         </w:rPr>
-        <w:commentReference w:id="34"/>
+        <w:commentReference w:id="43"/>
       </w:r>
       <w:r>
         <w:t xml:space="preserve"> a second stroke within one year after the completion of the initial intervention</w:t>
@@ -7850,7 +7832,7 @@
       <w:r>
         <w:t>the LI and HI</w:t>
       </w:r>
-      <w:del w:id="37" w:author="Yavuz Shahzad" w:date="2024-05-16T13:20:00Z">
+      <w:del w:id="46" w:author="Yavuz Shahzad" w:date="2024-05-16T13:20:00Z">
         <w:r>
           <w:delText>-intensity</w:delText>
         </w:r>
@@ -9013,12 +8995,12 @@
       <w:r>
         <w:t xml:space="preserve">, except for AROM </w:t>
       </w:r>
-      <w:del w:id="38" w:author="Yavuz Shahzad" w:date="2024-05-16T13:21:00Z">
+      <w:del w:id="47" w:author="Yavuz Shahzad" w:date="2024-05-16T13:21:00Z">
         <w:r>
           <w:delText xml:space="preserve">at </w:delText>
         </w:r>
       </w:del>
-      <w:ins w:id="39" w:author="Yavuz Shahzad" w:date="2024-05-16T13:21:00Z">
+      <w:ins w:id="48" w:author="Yavuz Shahzad" w:date="2024-05-16T13:21:00Z">
         <w:r>
           <w:t>of</w:t>
         </w:r>
@@ -9026,7 +9008,12 @@
           <w:t xml:space="preserve"> </w:t>
         </w:r>
       </w:ins>
-      <w:del w:id="40" w:author="Yavuz Shahzad" w:date="2024-05-16T13:21:00Z">
+      <w:ins w:id="49" w:author="Yavuz Shahzad" w:date="2024-05-16T18:21:00Z">
+        <w:r>
+          <w:t xml:space="preserve">the </w:t>
+        </w:r>
+      </w:ins>
+      <w:del w:id="50" w:author="Yavuz Shahzad" w:date="2024-05-16T13:21:00Z">
         <w:r>
           <w:delText xml:space="preserve">the </w:delText>
         </w:r>
@@ -9073,7 +9060,7 @@
         <w:spacing w:line="276" w:lineRule="auto"/>
         <w:jc w:val="both"/>
         <w:rPr>
-          <w:ins w:id="41" w:author="Yavuz Shahzad" w:date="2024-05-16T15:19:00Z"/>
+          <w:ins w:id="51" w:author="Yavuz Shahzad" w:date="2024-05-16T15:19:00Z"/>
         </w:rPr>
       </w:pPr>
     </w:p>
@@ -9082,7 +9069,7 @@
         <w:spacing w:line="276" w:lineRule="auto"/>
         <w:jc w:val="both"/>
         <w:rPr>
-          <w:ins w:id="42" w:author="Yavuz Shahzad" w:date="2024-05-16T13:20:00Z"/>
+          <w:ins w:id="52" w:author="Yavuz Shahzad" w:date="2024-05-16T13:20:00Z"/>
         </w:rPr>
       </w:pPr>
     </w:p>
@@ -10437,7 +10424,7 @@
         <w:spacing w:line="276" w:lineRule="auto"/>
         <w:jc w:val="both"/>
         <w:rPr>
-          <w:del w:id="43" w:author="Yavuz Shahzad" w:date="2024-05-16T09:43:00Z"/>
+          <w:del w:id="53" w:author="Yavuz Shahzad" w:date="2024-05-16T09:43:00Z"/>
           <w:sz w:val="20"/>
           <w:szCs w:val="20"/>
         </w:rPr>
@@ -10472,7 +10459,7 @@
         <w:spacing w:line="276" w:lineRule="auto"/>
         <w:jc w:val="both"/>
         <w:rPr>
-          <w:ins w:id="44" w:author="Yavuz Shahzad" w:date="2024-05-16T09:43:00Z"/>
+          <w:ins w:id="54" w:author="Yavuz Shahzad" w:date="2024-05-16T09:43:00Z"/>
         </w:rPr>
       </w:pPr>
     </w:p>
@@ -10486,16 +10473,16 @@
         <w:spacing w:line="276" w:lineRule="auto"/>
         <w:jc w:val="both"/>
         <w:rPr>
-          <w:ins w:id="45" w:author="Yavuz Shahzad" w:date="2024-05-16T09:43:00Z"/>
-        </w:rPr>
-        <w:pPrChange w:id="46" w:author="Yavuz Shahzad" w:date="2024-05-16T09:43:00Z">
+          <w:ins w:id="55" w:author="Yavuz Shahzad" w:date="2024-05-16T09:43:00Z"/>
+        </w:rPr>
+        <w:pPrChange w:id="56" w:author="Yavuz Shahzad" w:date="2024-05-16T09:43:00Z">
           <w:pPr>
             <w:spacing w:line="276" w:lineRule="auto"/>
             <w:jc w:val="both"/>
           </w:pPr>
         </w:pPrChange>
       </w:pPr>
-      <w:ins w:id="47" w:author="Yavuz Shahzad" w:date="2024-05-16T09:43:00Z">
+      <w:ins w:id="57" w:author="Yavuz Shahzad" w:date="2024-05-16T09:43:00Z">
         <w:r>
           <w:t xml:space="preserve">- - - - - - - - - - - - - - - - - </w:t>
         </w:r>
@@ -10506,7 +10493,7 @@
         <w:spacing w:line="276" w:lineRule="auto"/>
         <w:jc w:val="both"/>
         <w:rPr>
-          <w:del w:id="48" w:author="Yavuz Shahzad" w:date="2024-05-16T09:43:00Z"/>
+          <w:del w:id="58" w:author="Yavuz Shahzad" w:date="2024-05-16T09:43:00Z"/>
         </w:rPr>
       </w:pPr>
     </w:p>
@@ -10515,7 +10502,7 @@
         <w:spacing w:line="276" w:lineRule="auto"/>
         <w:jc w:val="both"/>
         <w:rPr>
-          <w:ins w:id="49" w:author="Yavuz Shahzad" w:date="2024-05-16T12:26:00Z"/>
+          <w:ins w:id="59" w:author="Yavuz Shahzad" w:date="2024-05-16T12:26:00Z"/>
         </w:rPr>
       </w:pPr>
       <w:r>
@@ -10530,27 +10517,27 @@
       <w:r>
         <w:t>Overall</w:t>
       </w:r>
-      <w:ins w:id="50" w:author="Yavuz Shahzad" w:date="2024-05-16T13:09:00Z">
+      <w:ins w:id="60" w:author="Yavuz Shahzad" w:date="2024-05-16T13:09:00Z">
         <w:r>
           <w:t>,</w:t>
         </w:r>
       </w:ins>
-      <w:ins w:id="51" w:author="Yavuz Shahzad" w:date="2024-05-16T13:10:00Z">
+      <w:ins w:id="61" w:author="Yavuz Shahzad" w:date="2024-05-16T13:10:00Z">
         <w:r>
           <w:t xml:space="preserve"> </w:t>
         </w:r>
       </w:ins>
-      <w:ins w:id="52" w:author="Yavuz Shahzad" w:date="2024-05-16T13:43:00Z">
+      <w:ins w:id="62" w:author="Yavuz Shahzad" w:date="2024-05-16T13:43:00Z">
         <w:r>
           <w:t>post-hoc testing reveals th</w:t>
         </w:r>
       </w:ins>
-      <w:ins w:id="53" w:author="Yavuz Shahzad" w:date="2024-05-16T13:44:00Z">
+      <w:ins w:id="63" w:author="Yavuz Shahzad" w:date="2024-05-16T13:44:00Z">
         <w:r>
           <w:t xml:space="preserve">at </w:t>
         </w:r>
       </w:ins>
-      <w:del w:id="54" w:author="Yavuz Shahzad" w:date="2024-05-16T13:09:00Z">
+      <w:del w:id="64" w:author="Yavuz Shahzad" w:date="2024-05-16T13:09:00Z">
         <w:r>
           <w:delText xml:space="preserve">, irrespective of </w:delText>
         </w:r>
@@ -10606,32 +10593,32 @@
       <w:r>
         <w:t xml:space="preserve"> = 0.058, d = 0.087]. </w:t>
       </w:r>
-      <w:ins w:id="55" w:author="Yavuz Shahzad" w:date="2024-05-16T13:35:00Z">
+      <w:ins w:id="65" w:author="Yavuz Shahzad" w:date="2024-05-16T13:35:00Z">
         <w:r>
           <w:t>Exceptionally, BBT scores</w:t>
         </w:r>
       </w:ins>
-      <w:ins w:id="56" w:author="Yavuz Shahzad" w:date="2024-05-16T13:36:00Z">
+      <w:ins w:id="66" w:author="Yavuz Shahzad" w:date="2024-05-16T13:36:00Z">
         <w:r>
           <w:t xml:space="preserve"> of those in the present subsample</w:t>
         </w:r>
       </w:ins>
-      <w:ins w:id="57" w:author="Yavuz Shahzad" w:date="2024-05-16T13:35:00Z">
+      <w:ins w:id="67" w:author="Yavuz Shahzad" w:date="2024-05-16T13:35:00Z">
         <w:r>
           <w:t xml:space="preserve"> did not </w:t>
         </w:r>
       </w:ins>
-      <w:ins w:id="58" w:author="Yavuz Shahzad" w:date="2024-05-16T13:36:00Z">
+      <w:ins w:id="68" w:author="Yavuz Shahzad" w:date="2024-05-16T13:36:00Z">
         <w:r>
           <w:t>demonstrate significant improvement between T2 and T1</w:t>
         </w:r>
       </w:ins>
-      <w:ins w:id="59" w:author="Yavuz Shahzad" w:date="2024-05-16T13:37:00Z">
+      <w:ins w:id="69" w:author="Yavuz Shahzad" w:date="2024-05-16T13:37:00Z">
         <w:r>
           <w:t xml:space="preserve"> either, as shown in Table III.</w:t>
         </w:r>
       </w:ins>
-      <w:ins w:id="60" w:author="Yavuz Shahzad" w:date="2024-05-16T13:36:00Z">
+      <w:ins w:id="70" w:author="Yavuz Shahzad" w:date="2024-05-16T13:36:00Z">
         <w:r>
           <w:t xml:space="preserve"> </w:t>
         </w:r>
@@ -10642,7 +10629,7 @@
         <w:spacing w:line="276" w:lineRule="auto"/>
         <w:jc w:val="both"/>
         <w:rPr>
-          <w:ins w:id="61" w:author="Yavuz Shahzad" w:date="2024-05-16T12:26:00Z"/>
+          <w:ins w:id="71" w:author="Yavuz Shahzad" w:date="2024-05-16T12:26:00Z"/>
           <w:sz w:val="20"/>
           <w:szCs w:val="20"/>
         </w:rPr>
@@ -10761,7 +10748,7 @@
               </w:rPr>
               <w:t xml:space="preserve"> (2, 2</w:t>
             </w:r>
-            <w:ins w:id="62" w:author="Yavuz Shahzad" w:date="2024-05-16T13:43:00Z">
+            <w:ins w:id="72" w:author="Yavuz Shahzad" w:date="2024-05-16T13:43:00Z">
               <w:r>
                 <w:rPr>
                   <w:i/>
@@ -10774,7 +10761,7 @@
                 <w:t>2</w:t>
               </w:r>
             </w:ins>
-            <w:del w:id="63" w:author="Yavuz Shahzad" w:date="2024-05-16T13:43:00Z">
+            <w:del w:id="73" w:author="Yavuz Shahzad" w:date="2024-05-16T13:43:00Z">
               <w:r>
                 <w:rPr>
                   <w:i/>
@@ -13731,7 +13718,7 @@
               </w:rPr>
               <w:t>, while // indicates that post-hoc testing was</w:t>
             </w:r>
-            <w:ins w:id="64" w:author="Yavuz Shahzad" w:date="2024-05-16T13:44:00Z">
+            <w:ins w:id="74" w:author="Yavuz Shahzad" w:date="2024-05-16T13:44:00Z">
               <w:r>
                 <w:rPr>
                   <w:color w:val="000000"/>
@@ -13741,7 +13728,7 @@
                 <w:t xml:space="preserve"> unnecessary </w:t>
               </w:r>
             </w:ins>
-            <w:del w:id="65" w:author="Yavuz Shahzad" w:date="2024-05-16T13:44:00Z">
+            <w:del w:id="75" w:author="Yavuz Shahzad" w:date="2024-05-16T13:44:00Z">
               <w:r>
                 <w:rPr>
                   <w:color w:val="000000"/>
@@ -13802,7 +13789,7 @@
               <w:spacing w:line="276" w:lineRule="auto"/>
               <w:jc w:val="both"/>
               <w:rPr>
-                <w:del w:id="66" w:author="Yavuz Shahzad" w:date="2024-05-16T09:43:00Z"/>
+                <w:del w:id="76" w:author="Yavuz Shahzad" w:date="2024-05-16T09:43:00Z"/>
                 <w:color w:val="000000"/>
                 <w:sz w:val="20"/>
                 <w:szCs w:val="20"/>
@@ -13897,82 +13884,172 @@
         <w:spacing w:line="276" w:lineRule="auto"/>
         <w:jc w:val="both"/>
       </w:pPr>
-      <w:ins w:id="67" w:author="Yavuz Shahzad" w:date="2024-05-16T14:45:00Z">
+      <w:ins w:id="77" w:author="Yavuz Shahzad" w:date="2024-05-16T14:45:00Z">
         <w:r>
           <w:t>Table IV</w:t>
         </w:r>
       </w:ins>
-      <w:ins w:id="68" w:author="Yavuz Shahzad" w:date="2024-05-16T14:46:00Z">
+      <w:ins w:id="78" w:author="Yavuz Shahzad" w:date="2024-05-16T14:46:00Z">
         <w:r>
           <w:t xml:space="preserve"> summarize</w:t>
         </w:r>
       </w:ins>
-      <w:ins w:id="69" w:author="Yavuz Shahzad" w:date="2024-05-16T15:20:00Z">
+      <w:ins w:id="79" w:author="Yavuz Shahzad" w:date="2024-05-16T15:20:00Z">
         <w:r>
           <w:t>s</w:t>
         </w:r>
       </w:ins>
-      <w:ins w:id="70" w:author="Yavuz Shahzad" w:date="2024-05-16T14:46:00Z">
+      <w:ins w:id="80" w:author="Yavuz Shahzad" w:date="2024-05-16T14:46:00Z">
         <w:r>
           <w:t xml:space="preserve"> the two-way ANOVAs </w:t>
         </w:r>
       </w:ins>
-      <w:ins w:id="71" w:author="Yavuz Shahzad" w:date="2024-05-16T15:20:00Z">
+      <w:ins w:id="81" w:author="Yavuz Shahzad" w:date="2024-05-16T15:20:00Z">
         <w:r>
           <w:t xml:space="preserve">described above </w:t>
         </w:r>
       </w:ins>
-      <w:ins w:id="72" w:author="Yavuz Shahzad" w:date="2024-05-16T14:46:00Z">
+      <w:ins w:id="82" w:author="Yavuz Shahzad" w:date="2024-05-16T14:46:00Z">
         <w:r>
           <w:t>with MEP group and Follow Up as main effects, with a covariate in Participant ID,</w:t>
         </w:r>
       </w:ins>
-      <w:ins w:id="73" w:author="Yavuz Shahzad" w:date="2024-05-16T14:47:00Z">
+      <w:ins w:id="83" w:author="Yavuz Shahzad" w:date="2024-05-16T14:47:00Z">
         <w:r>
           <w:t xml:space="preserve"> conducted for each outcome variable.</w:t>
         </w:r>
       </w:ins>
-      <w:ins w:id="74" w:author="Yavuz Shahzad" w:date="2024-05-16T14:46:00Z">
+      <w:ins w:id="84" w:author="Yavuz Shahzad" w:date="2024-05-16T14:46:00Z">
         <w:r>
           <w:t xml:space="preserve"> </w:t>
         </w:r>
       </w:ins>
-      <w:ins w:id="75" w:author="Yavuz Shahzad" w:date="2024-05-16T14:29:00Z">
+      <w:ins w:id="85" w:author="Yavuz Shahzad" w:date="2024-05-16T15:53:00Z">
         <w:r>
-          <w:t xml:space="preserve">Improvement </w:t>
+          <w:t>Consistent with baseline differences between MEP groups</w:t>
         </w:r>
       </w:ins>
-      <w:ins w:id="76" w:author="Yavuz Shahzad" w:date="2024-05-16T14:30:00Z">
+      <w:ins w:id="86" w:author="Yavuz Shahzad" w:date="2024-05-16T15:54:00Z">
+        <w:r>
+          <w:t xml:space="preserve"> (Table II), impairment level</w:t>
+        </w:r>
+      </w:ins>
+      <w:ins w:id="87" w:author="Yavuz Shahzad" w:date="2024-05-16T15:50:00Z">
+        <w:r>
+          <w:t xml:space="preserve"> </w:t>
+        </w:r>
+      </w:ins>
+      <w:ins w:id="88" w:author="Yavuz Shahzad" w:date="2024-05-16T15:52:00Z">
+        <w:r>
+          <w:t xml:space="preserve">modulated participant performance </w:t>
+        </w:r>
+      </w:ins>
+      <w:ins w:id="89" w:author="Yavuz Shahzad" w:date="2024-05-16T15:53:00Z">
+        <w:r>
+          <w:t>in every outcome measure across assessment</w:t>
+        </w:r>
+      </w:ins>
+      <w:ins w:id="90" w:author="Yavuz Shahzad" w:date="2024-05-16T15:54:00Z">
+        <w:r>
+          <w:t xml:space="preserve"> </w:t>
+        </w:r>
+      </w:ins>
+      <w:ins w:id="91" w:author="Yavuz Shahzad" w:date="2024-05-16T15:53:00Z">
+        <w:r>
+          <w:t xml:space="preserve">periods. </w:t>
+        </w:r>
+      </w:ins>
+      <w:ins w:id="92" w:author="Yavuz Shahzad" w:date="2024-05-16T15:54:00Z">
+        <w:r>
+          <w:t xml:space="preserve">For most </w:t>
+        </w:r>
+      </w:ins>
+      <w:ins w:id="93" w:author="Yavuz Shahzad" w:date="2024-05-16T15:55:00Z">
+        <w:r>
+          <w:t xml:space="preserve">primary outcome variables, </w:t>
+        </w:r>
+      </w:ins>
+      <w:ins w:id="94" w:author="Yavuz Shahzad" w:date="2024-05-16T15:56:00Z">
+        <w:r>
+          <w:t xml:space="preserve">later </w:t>
+        </w:r>
+      </w:ins>
+      <w:ins w:id="95" w:author="Yavuz Shahzad" w:date="2024-05-16T15:55:00Z">
+        <w:r>
+          <w:t>assessment period</w:t>
+        </w:r>
+      </w:ins>
+      <w:ins w:id="96" w:author="Yavuz Shahzad" w:date="2024-05-16T15:56:00Z">
+        <w:r>
+          <w:t>s</w:t>
+        </w:r>
+      </w:ins>
+      <w:ins w:id="97" w:author="Yavuz Shahzad" w:date="2024-05-16T15:55:00Z">
+        <w:r>
+          <w:t xml:space="preserve"> </w:t>
+        </w:r>
+      </w:ins>
+      <w:ins w:id="98" w:author="Yavuz Shahzad" w:date="2024-05-16T15:56:00Z">
+        <w:r>
+          <w:t>were associated with increased</w:t>
+        </w:r>
+      </w:ins>
+      <w:ins w:id="99" w:author="Yavuz Shahzad" w:date="2024-05-16T15:55:00Z">
+        <w:r>
+          <w:t xml:space="preserve"> performance, as </w:t>
+        </w:r>
+      </w:ins>
+      <w:ins w:id="100" w:author="Yavuz Shahzad" w:date="2024-05-16T18:23:00Z">
+        <w:r>
+          <w:t>can be seen</w:t>
+        </w:r>
+      </w:ins>
+      <w:ins w:id="101" w:author="Yavuz Shahzad" w:date="2024-05-16T15:55:00Z">
+        <w:r>
+          <w:t xml:space="preserve"> in Table III. Crucially, however,</w:t>
+        </w:r>
+      </w:ins>
+      <w:ins w:id="102" w:author="Yavuz Shahzad" w:date="2024-05-16T15:56:00Z">
+        <w:r>
+          <w:t xml:space="preserve"> i</w:t>
+        </w:r>
+      </w:ins>
+      <w:ins w:id="103" w:author="Yavuz Shahzad" w:date="2024-05-16T14:29:00Z">
+        <w:r>
+          <w:t xml:space="preserve">mprovement </w:t>
+        </w:r>
+      </w:ins>
+      <w:ins w:id="104" w:author="Yavuz Shahzad" w:date="2024-05-16T14:30:00Z">
         <w:r>
           <w:t xml:space="preserve">between follow ups </w:t>
         </w:r>
       </w:ins>
-      <w:ins w:id="77" w:author="Yavuz Shahzad" w:date="2024-05-16T14:29:00Z">
+      <w:ins w:id="105" w:author="Yavuz Shahzad" w:date="2024-05-16T14:29:00Z">
         <w:r>
           <w:t xml:space="preserve">was largely not affected </w:t>
         </w:r>
       </w:ins>
-      <w:ins w:id="78" w:author="Yavuz Shahzad" w:date="2024-05-16T14:30:00Z">
+      <w:ins w:id="106" w:author="Yavuz Shahzad" w:date="2024-05-16T14:30:00Z">
         <w:r>
           <w:t xml:space="preserve">by participants’ impairment level, as seen in </w:t>
         </w:r>
       </w:ins>
-      <w:ins w:id="79" w:author="Yavuz Shahzad" w:date="2024-05-16T14:31:00Z">
+      <w:ins w:id="107" w:author="Yavuz Shahzad" w:date="2024-05-16T14:31:00Z">
         <w:r>
           <w:t>the lack of significant interaction effects between MEP group and time</w:t>
         </w:r>
       </w:ins>
-      <w:ins w:id="80" w:author="Yavuz Shahzad" w:date="2024-05-16T15:10:00Z">
+      <w:ins w:id="108" w:author="Yavuz Shahzad" w:date="2024-05-16T15:10:00Z">
         <w:r>
           <w:t xml:space="preserve"> for most outcome variables</w:t>
         </w:r>
       </w:ins>
-      <w:ins w:id="81" w:author="Yavuz Shahzad" w:date="2024-05-16T14:48:00Z">
+      <w:ins w:id="109" w:author="Yavuz Shahzad" w:date="2024-05-16T14:48:00Z">
         <w:r>
           <w:t>.</w:t>
         </w:r>
       </w:ins>
-      <w:ins w:id="82" w:author="Yavuz Shahzad" w:date="2024-05-16T15:10:00Z">
+      <w:ins w:id="110" w:author="Yavuz Shahzad" w:date="2024-05-16T15:10:00Z">
         <w:r>
           <w:t xml:space="preserve"> </w:t>
         </w:r>
@@ -13989,7 +14066,7 @@
         <w:spacing w:line="276" w:lineRule="auto"/>
         <w:jc w:val="both"/>
         <w:rPr>
-          <w:ins w:id="83" w:author="Yavuz Shahzad" w:date="2024-05-16T14:35:00Z"/>
+          <w:ins w:id="111" w:author="Yavuz Shahzad" w:date="2024-05-16T14:35:00Z"/>
           <w:b/>
           <w:bCs/>
         </w:rPr>
@@ -14149,7 +14226,7 @@
               </w:rPr>
               <w:t xml:space="preserve">Impairment Level </w:t>
             </w:r>
-            <w:ins w:id="84" w:author="Yavuz Shahzad" w:date="2024-05-16T14:47:00Z">
+            <w:ins w:id="112" w:author="Yavuz Shahzad" w:date="2024-05-16T14:47:00Z">
               <w:r>
                 <w:rPr>
                   <w:color w:val="000000"/>
@@ -14159,7 +14236,7 @@
                 <w:t xml:space="preserve"> </w:t>
               </w:r>
             </w:ins>
-            <w:del w:id="85" w:author="Yavuz Shahzad" w:date="2024-05-16T14:47:00Z">
+            <w:del w:id="113" w:author="Yavuz Shahzad" w:date="2024-05-16T14:47:00Z">
               <w:r>
                 <w:rPr>
                   <w:color w:val="000000"/>
@@ -14347,7 +14424,7 @@
               </w:rPr>
               <w:t xml:space="preserve">Up </w:t>
             </w:r>
-            <w:ins w:id="86" w:author="Yavuz Shahzad" w:date="2024-05-16T14:47:00Z">
+            <w:ins w:id="114" w:author="Yavuz Shahzad" w:date="2024-05-16T14:47:00Z">
               <w:r>
                 <w:rPr>
                   <w:color w:val="000000"/>
@@ -14741,7 +14818,7 @@
               </w:rPr>
               <w:t>&lt; 2e-16</w:t>
             </w:r>
-            <w:ins w:id="87" w:author="Yavuz Shahzad" w:date="2024-05-16T15:12:00Z">
+            <w:ins w:id="115" w:author="Yavuz Shahzad" w:date="2024-05-16T15:12:00Z">
               <w:r>
                 <w:rPr>
                   <w:color w:val="000000"/>
@@ -14815,7 +14892,7 @@
               </w:rPr>
               <w:t>&lt;0.0001</w:t>
             </w:r>
-            <w:ins w:id="88" w:author="Yavuz Shahzad" w:date="2024-05-16T15:12:00Z">
+            <w:ins w:id="116" w:author="Yavuz Shahzad" w:date="2024-05-16T15:12:00Z">
               <w:r>
                 <w:rPr>
                   <w:color w:val="000000"/>
@@ -14889,7 +14966,7 @@
               </w:rPr>
               <w:t>&lt;0.001</w:t>
             </w:r>
-            <w:ins w:id="89" w:author="Yavuz Shahzad" w:date="2024-05-16T15:09:00Z">
+            <w:ins w:id="117" w:author="Yavuz Shahzad" w:date="2024-05-16T15:09:00Z">
               <w:r>
                 <w:rPr>
                   <w:color w:val="000000"/>
@@ -15000,7 +15077,7 @@
               </w:rPr>
               <w:t>&lt;2e-16</w:t>
             </w:r>
-            <w:ins w:id="90" w:author="Yavuz Shahzad" w:date="2024-05-16T15:12:00Z">
+            <w:ins w:id="118" w:author="Yavuz Shahzad" w:date="2024-05-16T15:12:00Z">
               <w:r>
                 <w:rPr>
                   <w:color w:val="000000"/>
@@ -15239,7 +15316,7 @@
               </w:rPr>
               <w:t>&lt; 2e-16</w:t>
             </w:r>
-            <w:ins w:id="91" w:author="Yavuz Shahzad" w:date="2024-05-16T15:12:00Z">
+            <w:ins w:id="119" w:author="Yavuz Shahzad" w:date="2024-05-16T15:12:00Z">
               <w:r>
                 <w:rPr>
                   <w:color w:val="000000"/>
@@ -15313,7 +15390,7 @@
               </w:rPr>
               <w:t>0.0001</w:t>
             </w:r>
-            <w:ins w:id="92" w:author="Yavuz Shahzad" w:date="2024-05-16T15:12:00Z">
+            <w:ins w:id="120" w:author="Yavuz Shahzad" w:date="2024-05-16T15:12:00Z">
               <w:r>
                 <w:rPr>
                   <w:color w:val="000000"/>
@@ -15488,7 +15565,7 @@
               </w:rPr>
               <w:t>&lt; 2e-16</w:t>
             </w:r>
-            <w:ins w:id="93" w:author="Yavuz Shahzad" w:date="2024-05-16T15:12:00Z">
+            <w:ins w:id="121" w:author="Yavuz Shahzad" w:date="2024-05-16T15:12:00Z">
               <w:r>
                 <w:rPr>
                   <w:color w:val="000000"/>
@@ -15562,7 +15639,7 @@
               </w:rPr>
               <w:t>0.011</w:t>
             </w:r>
-            <w:ins w:id="94" w:author="Yavuz Shahzad" w:date="2024-05-16T15:12:00Z">
+            <w:ins w:id="122" w:author="Yavuz Shahzad" w:date="2024-05-16T15:12:00Z">
               <w:r>
                 <w:rPr>
                   <w:color w:val="000000"/>
@@ -15737,7 +15814,7 @@
               </w:rPr>
               <w:t>&lt; 2e-16</w:t>
             </w:r>
-            <w:ins w:id="95" w:author="Yavuz Shahzad" w:date="2024-05-16T15:12:00Z">
+            <w:ins w:id="123" w:author="Yavuz Shahzad" w:date="2024-05-16T15:12:00Z">
               <w:r>
                 <w:rPr>
                   <w:color w:val="000000"/>
@@ -15811,7 +15888,7 @@
               </w:rPr>
               <w:t>&lt;0.0001</w:t>
             </w:r>
-            <w:ins w:id="96" w:author="Yavuz Shahzad" w:date="2024-05-16T15:12:00Z">
+            <w:ins w:id="124" w:author="Yavuz Shahzad" w:date="2024-05-16T15:12:00Z">
               <w:r>
                 <w:rPr>
                   <w:color w:val="000000"/>
@@ -16002,7 +16079,7 @@
               </w:rPr>
               <w:t>0.00001</w:t>
             </w:r>
-            <w:ins w:id="97" w:author="Yavuz Shahzad" w:date="2024-05-16T15:12:00Z">
+            <w:ins w:id="125" w:author="Yavuz Shahzad" w:date="2024-05-16T15:12:00Z">
               <w:r>
                 <w:rPr>
                   <w:color w:val="000000"/>
@@ -16076,7 +16153,7 @@
               </w:rPr>
               <w:t>0.007</w:t>
             </w:r>
-            <w:ins w:id="98" w:author="Yavuz Shahzad" w:date="2024-05-16T15:12:00Z">
+            <w:ins w:id="126" w:author="Yavuz Shahzad" w:date="2024-05-16T15:12:00Z">
               <w:r>
                 <w:rPr>
                   <w:color w:val="000000"/>
@@ -16150,7 +16227,7 @@
               </w:rPr>
               <w:t>0.031</w:t>
             </w:r>
-            <w:ins w:id="99" w:author="Yavuz Shahzad" w:date="2024-05-16T15:10:00Z">
+            <w:ins w:id="127" w:author="Yavuz Shahzad" w:date="2024-05-16T15:10:00Z">
               <w:r>
                 <w:rPr>
                   <w:color w:val="000000"/>
@@ -16261,7 +16338,7 @@
               </w:rPr>
               <w:t>0.199</w:t>
             </w:r>
-            <w:ins w:id="100" w:author="Yavuz Shahzad" w:date="2024-05-16T15:12:00Z">
+            <w:ins w:id="128" w:author="Yavuz Shahzad" w:date="2024-05-16T15:12:00Z">
               <w:r>
                 <w:rPr>
                   <w:color w:val="000000"/>
@@ -16500,7 +16577,7 @@
               </w:rPr>
               <w:t>&lt; 2e-16</w:t>
             </w:r>
-            <w:ins w:id="101" w:author="Yavuz Shahzad" w:date="2024-05-16T15:12:00Z">
+            <w:ins w:id="129" w:author="Yavuz Shahzad" w:date="2024-05-16T15:12:00Z">
               <w:r>
                 <w:rPr>
                   <w:color w:val="000000"/>
@@ -16647,7 +16724,7 @@
         <w:spacing w:line="276" w:lineRule="auto"/>
         <w:jc w:val="both"/>
         <w:rPr>
-          <w:ins w:id="102" w:author="Yavuz Shahzad" w:date="2024-05-16T15:11:00Z"/>
+          <w:ins w:id="130" w:author="Yavuz Shahzad" w:date="2024-05-16T15:11:00Z"/>
           <w:color w:val="000000"/>
           <w:sz w:val="20"/>
           <w:szCs w:val="20"/>
@@ -16659,20 +16736,20 @@
         <w:spacing w:line="276" w:lineRule="auto"/>
         <w:jc w:val="both"/>
         <w:rPr>
-          <w:ins w:id="103" w:author="Yavuz Shahzad" w:date="2024-05-16T14:29:00Z"/>
+          <w:ins w:id="131" w:author="Yavuz Shahzad" w:date="2024-05-16T14:29:00Z"/>
           <w:color w:val="000000"/>
           <w:sz w:val="20"/>
           <w:szCs w:val="20"/>
-          <w:rPrChange w:id="104" w:author="Yavuz Shahzad" w:date="2024-05-16T15:17:00Z">
+          <w:rPrChange w:id="132" w:author="Yavuz Shahzad" w:date="2024-05-16T15:17:00Z">
             <w:rPr>
-              <w:ins w:id="105" w:author="Yavuz Shahzad" w:date="2024-05-16T14:29:00Z"/>
+              <w:ins w:id="133" w:author="Yavuz Shahzad" w:date="2024-05-16T14:29:00Z"/>
               <w:sz w:val="20"/>
               <w:szCs w:val="20"/>
             </w:rPr>
           </w:rPrChange>
         </w:rPr>
       </w:pPr>
-      <w:ins w:id="106" w:author="Yavuz Shahzad" w:date="2024-05-16T15:10:00Z">
+      <w:ins w:id="134" w:author="Yavuz Shahzad" w:date="2024-05-16T15:10:00Z">
         <w:r>
           <w:rPr>
             <w:color w:val="000000"/>
@@ -16682,7 +16759,7 @@
           <w:t>FMA = Fugl-Meyer Assessment; BBT = Box and Block Test; GS = Grip Strength; MAL AOU = Quantitative Motor Activity Log; MAL QOU = Qualitative Motor Activity Log; ROM = Active Range of Motion</w:t>
         </w:r>
       </w:ins>
-      <w:ins w:id="107" w:author="Yavuz Shahzad" w:date="2024-05-16T15:11:00Z">
+      <w:ins w:id="135" w:author="Yavuz Shahzad" w:date="2024-05-16T15:11:00Z">
         <w:r>
           <w:rPr>
             <w:color w:val="000000"/>
@@ -16692,7 +16769,7 @@
           <w:t xml:space="preserve">. </w:t>
         </w:r>
       </w:ins>
-      <w:ins w:id="108" w:author="Yavuz Shahzad" w:date="2024-05-16T15:13:00Z">
+      <w:ins w:id="136" w:author="Yavuz Shahzad" w:date="2024-05-16T15:13:00Z">
         <w:r>
           <w:rPr>
             <w:color w:val="000000"/>
@@ -16702,7 +16779,7 @@
           <w:t>F-statistics</w:t>
         </w:r>
       </w:ins>
-      <w:ins w:id="109" w:author="Yavuz Shahzad" w:date="2024-05-16T15:16:00Z">
+      <w:ins w:id="137" w:author="Yavuz Shahzad" w:date="2024-05-16T15:16:00Z">
         <w:r>
           <w:rPr>
             <w:color w:val="000000"/>
@@ -16715,7 +16792,7 @@
           <w:rPr>
             <w:sz w:val="20"/>
             <w:szCs w:val="20"/>
-            <w:rPrChange w:id="110" w:author="Yavuz Shahzad" w:date="2024-05-16T15:17:00Z">
+            <w:rPrChange w:id="138" w:author="Yavuz Shahzad" w:date="2024-05-16T15:17:00Z">
               <w:rPr/>
             </w:rPrChange>
           </w:rPr>
@@ -16730,7 +16807,7 @@
           <w:t xml:space="preserve">, each </w:t>
         </w:r>
       </w:ins>
-      <w:ins w:id="111" w:author="Yavuz Shahzad" w:date="2024-05-16T15:13:00Z">
+      <w:ins w:id="139" w:author="Yavuz Shahzad" w:date="2024-05-16T15:13:00Z">
         <w:r>
           <w:rPr>
             <w:color w:val="000000"/>
@@ -16740,7 +16817,7 @@
           <w:t>correspond</w:t>
         </w:r>
       </w:ins>
-      <w:ins w:id="112" w:author="Yavuz Shahzad" w:date="2024-05-16T15:16:00Z">
+      <w:ins w:id="140" w:author="Yavuz Shahzad" w:date="2024-05-16T15:16:00Z">
         <w:r>
           <w:rPr>
             <w:color w:val="000000"/>
@@ -16750,7 +16827,7 @@
           <w:t>ing</w:t>
         </w:r>
       </w:ins>
-      <w:ins w:id="113" w:author="Yavuz Shahzad" w:date="2024-05-16T15:13:00Z">
+      <w:ins w:id="141" w:author="Yavuz Shahzad" w:date="2024-05-16T15:13:00Z">
         <w:r>
           <w:rPr>
             <w:color w:val="000000"/>
@@ -16760,7 +16837,7 @@
           <w:t xml:space="preserve"> to </w:t>
         </w:r>
       </w:ins>
-      <w:ins w:id="114" w:author="Yavuz Shahzad" w:date="2024-05-16T15:14:00Z">
+      <w:ins w:id="142" w:author="Yavuz Shahzad" w:date="2024-05-16T15:14:00Z">
         <w:r>
           <w:rPr>
             <w:color w:val="000000"/>
@@ -16770,13 +16847,13 @@
           <w:t xml:space="preserve">MEP Group, Follow Up time, and MEP Group </w:t>
         </w:r>
       </w:ins>
-      <w:ins w:id="115" w:author="Yavuz Shahzad" w:date="2024-05-16T15:17:00Z">
+      <w:ins w:id="143" w:author="Yavuz Shahzad" w:date="2024-05-16T15:17:00Z">
         <w:r>
           <w:rPr>
             <w:color w:val="E2EEFF"/>
             <w:sz w:val="20"/>
             <w:szCs w:val="20"/>
-            <w:rPrChange w:id="116" w:author="Yavuz Shahzad" w:date="2024-05-16T15:17:00Z">
+            <w:rPrChange w:id="144" w:author="Yavuz Shahzad" w:date="2024-05-16T15:17:00Z">
               <w:rPr>
                 <w:rFonts w:ascii="Arial" w:hAnsi="Arial" w:cs="Arial"/>
                 <w:color w:val="E2EEFF"/>
@@ -16796,7 +16873,7 @@
           <w:t xml:space="preserve"> </w:t>
         </w:r>
       </w:ins>
-      <w:ins w:id="117" w:author="Yavuz Shahzad" w:date="2024-05-16T15:14:00Z">
+      <w:ins w:id="145" w:author="Yavuz Shahzad" w:date="2024-05-16T15:14:00Z">
         <w:r>
           <w:rPr>
             <w:color w:val="000000"/>
@@ -16806,7 +16883,7 @@
           <w:t>Follow Up time interac</w:t>
         </w:r>
       </w:ins>
-      <w:ins w:id="118" w:author="Yavuz Shahzad" w:date="2024-05-16T15:15:00Z">
+      <w:ins w:id="146" w:author="Yavuz Shahzad" w:date="2024-05-16T15:15:00Z">
         <w:r>
           <w:rPr>
             <w:color w:val="000000"/>
@@ -16816,7 +16893,7 @@
           <w:t xml:space="preserve">tion, respectively. </w:t>
         </w:r>
       </w:ins>
-      <w:ins w:id="119" w:author="Yavuz Shahzad" w:date="2024-05-16T15:11:00Z">
+      <w:ins w:id="147" w:author="Yavuz Shahzad" w:date="2024-05-16T15:11:00Z">
         <w:r>
           <w:rPr>
             <w:color w:val="000000"/>
@@ -16844,7 +16921,7 @@
           <w:t xml:space="preserve"> </w:t>
         </w:r>
       </w:ins>
-      <w:ins w:id="120" w:author="Yavuz Shahzad" w:date="2024-05-16T15:18:00Z">
+      <w:ins w:id="148" w:author="Yavuz Shahzad" w:date="2024-05-16T15:18:00Z">
         <w:r>
           <w:rPr>
             <w:color w:val="000000"/>
@@ -16854,7 +16931,7 @@
           <w:t xml:space="preserve">the </w:t>
         </w:r>
       </w:ins>
-      <w:ins w:id="121" w:author="Yavuz Shahzad" w:date="2024-05-16T15:11:00Z">
+      <w:ins w:id="149" w:author="Yavuz Shahzad" w:date="2024-05-16T15:11:00Z">
         <w:r>
           <w:rPr>
             <w:color w:val="000000"/>
@@ -16864,7 +16941,7 @@
           <w:t>significance of the p-value</w:t>
         </w:r>
       </w:ins>
-      <w:ins w:id="122" w:author="Yavuz Shahzad" w:date="2024-05-16T15:17:00Z">
+      <w:ins w:id="150" w:author="Yavuz Shahzad" w:date="2024-05-16T15:17:00Z">
         <w:r>
           <w:rPr>
             <w:color w:val="000000"/>
@@ -16874,7 +16951,7 @@
           <w:t xml:space="preserve"> corresponding to </w:t>
         </w:r>
       </w:ins>
-      <w:ins w:id="123" w:author="Yavuz Shahzad" w:date="2024-05-16T15:18:00Z">
+      <w:ins w:id="151" w:author="Yavuz Shahzad" w:date="2024-05-16T15:18:00Z">
         <w:r>
           <w:rPr>
             <w:color w:val="000000"/>
@@ -16884,7 +16961,7 @@
           <w:t>the</w:t>
         </w:r>
       </w:ins>
-      <w:ins w:id="124" w:author="Yavuz Shahzad" w:date="2024-05-16T15:17:00Z">
+      <w:ins w:id="152" w:author="Yavuz Shahzad" w:date="2024-05-16T15:17:00Z">
         <w:r>
           <w:rPr>
             <w:color w:val="000000"/>
@@ -16894,7 +16971,7 @@
           <w:t xml:space="preserve"> </w:t>
         </w:r>
       </w:ins>
-      <w:ins w:id="125" w:author="Yavuz Shahzad" w:date="2024-05-16T15:18:00Z">
+      <w:ins w:id="153" w:author="Yavuz Shahzad" w:date="2024-05-16T15:18:00Z">
         <w:r>
           <w:rPr>
             <w:color w:val="000000"/>
@@ -16904,7 +16981,7 @@
           <w:t>left-hand</w:t>
         </w:r>
       </w:ins>
-      <w:ins w:id="126" w:author="Yavuz Shahzad" w:date="2024-05-16T15:17:00Z">
+      <w:ins w:id="154" w:author="Yavuz Shahzad" w:date="2024-05-16T15:17:00Z">
         <w:r>
           <w:rPr>
             <w:color w:val="000000"/>
@@ -16914,7 +16991,7 @@
           <w:t xml:space="preserve"> F-value</w:t>
         </w:r>
       </w:ins>
-      <w:ins w:id="127" w:author="Yavuz Shahzad" w:date="2024-05-16T15:11:00Z">
+      <w:ins w:id="155" w:author="Yavuz Shahzad" w:date="2024-05-16T15:11:00Z">
         <w:r>
           <w:rPr>
             <w:color w:val="000000"/>
@@ -16924,7 +17001,7 @@
           <w:t>.</w:t>
         </w:r>
       </w:ins>
-      <w:ins w:id="128" w:author="Yavuz Shahzad" w:date="2024-05-16T15:13:00Z">
+      <w:ins w:id="156" w:author="Yavuz Shahzad" w:date="2024-05-16T15:13:00Z">
         <w:r>
           <w:rPr>
             <w:color w:val="000000"/>
@@ -16940,7 +17017,7 @@
         <w:spacing w:line="276" w:lineRule="auto"/>
         <w:jc w:val="both"/>
         <w:rPr>
-          <w:ins w:id="129" w:author="Yavuz Shahzad" w:date="2024-05-16T14:29:00Z"/>
+          <w:ins w:id="157" w:author="Yavuz Shahzad" w:date="2024-05-16T14:29:00Z"/>
         </w:rPr>
       </w:pPr>
     </w:p>
@@ -16949,17 +17026,17 @@
         <w:spacing w:line="276" w:lineRule="auto"/>
         <w:jc w:val="both"/>
         <w:rPr>
-          <w:del w:id="130" w:author="Yavuz Shahzad" w:date="2024-05-16T15:19:00Z"/>
+          <w:del w:id="158" w:author="Yavuz Shahzad" w:date="2024-05-16T15:19:00Z"/>
           <w:b/>
           <w:bCs/>
-          <w:rPrChange w:id="131" w:author="Yavuz Shahzad" w:date="2024-05-16T13:26:00Z">
+          <w:rPrChange w:id="159" w:author="Yavuz Shahzad" w:date="2024-05-16T13:26:00Z">
             <w:rPr>
-              <w:del w:id="132" w:author="Yavuz Shahzad" w:date="2024-05-16T15:19:00Z"/>
+              <w:del w:id="160" w:author="Yavuz Shahzad" w:date="2024-05-16T15:19:00Z"/>
             </w:rPr>
           </w:rPrChange>
         </w:rPr>
       </w:pPr>
-      <w:del w:id="133" w:author="Yavuz Shahzad" w:date="2024-05-16T15:19:00Z">
+      <w:del w:id="161" w:author="Yavuz Shahzad" w:date="2024-05-16T15:19:00Z">
         <w:r>
           <w:delText>ANCOVAs were conducted for each outcome measure in Table III, accounting for intervention group and covarying against baseline measurement of each outcome measure</w:delText>
         </w:r>
@@ -17509,7 +17586,7 @@
             <w:tr>
               <w:trPr>
                 <w:trHeight w:val="320"/>
-                <w:del w:id="134" w:author="Yavuz Shahzad" w:date="2024-05-16T15:21:00Z"/>
+                <w:del w:id="162" w:author="Yavuz Shahzad" w:date="2024-05-16T15:21:00Z"/>
               </w:trPr>
               <w:tc>
                 <w:tcPr>
@@ -17530,7 +17607,7 @@
                   <w:pPr>
                     <w:jc w:val="both"/>
                     <w:rPr>
-                      <w:del w:id="135" w:author="Yavuz Shahzad" w:date="2024-05-16T15:21:00Z"/>
+                      <w:del w:id="163" w:author="Yavuz Shahzad" w:date="2024-05-16T15:21:00Z"/>
                       <w:b/>
                       <w:bCs/>
                       <w:color w:val="000000"/>
@@ -17538,7 +17615,7 @@
                       <w:szCs w:val="22"/>
                     </w:rPr>
                   </w:pPr>
-                  <w:del w:id="136" w:author="Yavuz Shahzad" w:date="2024-05-16T15:21:00Z">
+                  <w:del w:id="164" w:author="Yavuz Shahzad" w:date="2024-05-16T15:21:00Z">
                     <w:r>
                       <w:rPr>
                         <w:b/>
@@ -17556,7 +17633,7 @@
             <w:tr>
               <w:trPr>
                 <w:trHeight w:val="320"/>
-                <w:del w:id="137" w:author="Yavuz Shahzad" w:date="2024-05-16T15:21:00Z"/>
+                <w:del w:id="165" w:author="Yavuz Shahzad" w:date="2024-05-16T15:21:00Z"/>
               </w:trPr>
               <w:tc>
                 <w:tcPr>
@@ -17576,7 +17653,7 @@
                   <w:pPr>
                     <w:jc w:val="both"/>
                     <w:rPr>
-                      <w:del w:id="138" w:author="Yavuz Shahzad" w:date="2024-05-16T15:21:00Z"/>
+                      <w:del w:id="166" w:author="Yavuz Shahzad" w:date="2024-05-16T15:21:00Z"/>
                       <w:color w:val="000000"/>
                       <w:sz w:val="22"/>
                       <w:szCs w:val="22"/>
@@ -17602,13 +17679,13 @@
                   <w:pPr>
                     <w:jc w:val="both"/>
                     <w:rPr>
-                      <w:del w:id="139" w:author="Yavuz Shahzad" w:date="2024-05-16T15:21:00Z"/>
+                      <w:del w:id="167" w:author="Yavuz Shahzad" w:date="2024-05-16T15:21:00Z"/>
                       <w:color w:val="000000"/>
                       <w:sz w:val="22"/>
                       <w:szCs w:val="22"/>
                     </w:rPr>
                   </w:pPr>
-                  <w:del w:id="140" w:author="Yavuz Shahzad" w:date="2024-05-16T15:21:00Z">
+                  <w:del w:id="168" w:author="Yavuz Shahzad" w:date="2024-05-16T15:21:00Z">
                     <w:r>
                       <w:rPr>
                         <w:color w:val="000000"/>
@@ -17638,13 +17715,13 @@
                   <w:pPr>
                     <w:jc w:val="both"/>
                     <w:rPr>
-                      <w:del w:id="141" w:author="Yavuz Shahzad" w:date="2024-05-16T15:21:00Z"/>
+                      <w:del w:id="169" w:author="Yavuz Shahzad" w:date="2024-05-16T15:21:00Z"/>
                       <w:color w:val="000000"/>
                       <w:sz w:val="22"/>
                       <w:szCs w:val="22"/>
                     </w:rPr>
                   </w:pPr>
-                  <w:del w:id="142" w:author="Yavuz Shahzad" w:date="2024-05-16T15:21:00Z">
+                  <w:del w:id="170" w:author="Yavuz Shahzad" w:date="2024-05-16T15:21:00Z">
                     <w:r>
                       <w:rPr>
                         <w:color w:val="000000"/>
@@ -17674,11 +17751,11 @@
                   <w:pPr>
                     <w:jc w:val="both"/>
                     <w:rPr>
-                      <w:del w:id="143" w:author="Yavuz Shahzad" w:date="2024-05-16T15:21:00Z"/>
+                      <w:del w:id="171" w:author="Yavuz Shahzad" w:date="2024-05-16T15:21:00Z"/>
                       <w:color w:val="000000"/>
                     </w:rPr>
                   </w:pPr>
-                  <w:del w:id="144" w:author="Yavuz Shahzad" w:date="2024-05-16T15:21:00Z">
+                  <w:del w:id="172" w:author="Yavuz Shahzad" w:date="2024-05-16T15:21:00Z">
                     <w:r>
                       <w:rPr>
                         <w:color w:val="000000"/>
@@ -17692,7 +17769,7 @@
             <w:tr>
               <w:trPr>
                 <w:trHeight w:val="320"/>
-                <w:del w:id="145" w:author="Yavuz Shahzad" w:date="2024-05-16T15:21:00Z"/>
+                <w:del w:id="173" w:author="Yavuz Shahzad" w:date="2024-05-16T15:21:00Z"/>
               </w:trPr>
               <w:tc>
                 <w:tcPr>
@@ -17712,13 +17789,13 @@
                   <w:pPr>
                     <w:jc w:val="both"/>
                     <w:rPr>
-                      <w:del w:id="146" w:author="Yavuz Shahzad" w:date="2024-05-16T15:21:00Z"/>
+                      <w:del w:id="174" w:author="Yavuz Shahzad" w:date="2024-05-16T15:21:00Z"/>
                       <w:color w:val="000000"/>
                       <w:sz w:val="22"/>
                       <w:szCs w:val="22"/>
                     </w:rPr>
                   </w:pPr>
-                  <w:del w:id="147" w:author="Yavuz Shahzad" w:date="2024-05-16T15:21:00Z">
+                  <w:del w:id="175" w:author="Yavuz Shahzad" w:date="2024-05-16T15:21:00Z">
                     <w:r>
                       <w:rPr>
                         <w:color w:val="000000"/>
@@ -17748,13 +17825,13 @@
                   <w:pPr>
                     <w:jc w:val="both"/>
                     <w:rPr>
-                      <w:del w:id="148" w:author="Yavuz Shahzad" w:date="2024-05-16T15:21:00Z"/>
+                      <w:del w:id="176" w:author="Yavuz Shahzad" w:date="2024-05-16T15:21:00Z"/>
                       <w:color w:val="000000"/>
                       <w:sz w:val="22"/>
                       <w:szCs w:val="22"/>
                     </w:rPr>
                   </w:pPr>
-                  <w:del w:id="149" w:author="Yavuz Shahzad" w:date="2024-05-16T15:21:00Z">
+                  <w:del w:id="177" w:author="Yavuz Shahzad" w:date="2024-05-16T15:21:00Z">
                     <w:r>
                       <w:rPr>
                         <w:color w:val="000000"/>
@@ -17784,13 +17861,13 @@
                   <w:pPr>
                     <w:jc w:val="both"/>
                     <w:rPr>
-                      <w:del w:id="150" w:author="Yavuz Shahzad" w:date="2024-05-16T15:21:00Z"/>
+                      <w:del w:id="178" w:author="Yavuz Shahzad" w:date="2024-05-16T15:21:00Z"/>
                       <w:color w:val="000000"/>
                       <w:sz w:val="22"/>
                       <w:szCs w:val="22"/>
                     </w:rPr>
                   </w:pPr>
-                  <w:del w:id="151" w:author="Yavuz Shahzad" w:date="2024-05-16T15:21:00Z">
+                  <w:del w:id="179" w:author="Yavuz Shahzad" w:date="2024-05-16T15:21:00Z">
                     <w:r>
                       <w:rPr>
                         <w:color w:val="000000"/>
@@ -17820,11 +17897,11 @@
                   <w:pPr>
                     <w:jc w:val="both"/>
                     <w:rPr>
-                      <w:del w:id="152" w:author="Yavuz Shahzad" w:date="2024-05-16T15:21:00Z"/>
+                      <w:del w:id="180" w:author="Yavuz Shahzad" w:date="2024-05-16T15:21:00Z"/>
                       <w:color w:val="000000"/>
                     </w:rPr>
                   </w:pPr>
-                  <w:del w:id="153" w:author="Yavuz Shahzad" w:date="2024-05-16T15:21:00Z">
+                  <w:del w:id="181" w:author="Yavuz Shahzad" w:date="2024-05-16T15:21:00Z">
                     <w:r>
                       <w:rPr>
                         <w:color w:val="000000"/>
@@ -17838,7 +17915,7 @@
             <w:tr>
               <w:trPr>
                 <w:trHeight w:val="320"/>
-                <w:del w:id="154" w:author="Yavuz Shahzad" w:date="2024-05-16T15:21:00Z"/>
+                <w:del w:id="182" w:author="Yavuz Shahzad" w:date="2024-05-16T15:21:00Z"/>
               </w:trPr>
               <w:tc>
                 <w:tcPr>
@@ -17858,13 +17935,13 @@
                   <w:pPr>
                     <w:jc w:val="both"/>
                     <w:rPr>
-                      <w:del w:id="155" w:author="Yavuz Shahzad" w:date="2024-05-16T15:21:00Z"/>
+                      <w:del w:id="183" w:author="Yavuz Shahzad" w:date="2024-05-16T15:21:00Z"/>
                       <w:color w:val="000000"/>
                       <w:sz w:val="22"/>
                       <w:szCs w:val="22"/>
                     </w:rPr>
                   </w:pPr>
-                  <w:del w:id="156" w:author="Yavuz Shahzad" w:date="2024-05-16T15:21:00Z">
+                  <w:del w:id="184" w:author="Yavuz Shahzad" w:date="2024-05-16T15:21:00Z">
                     <w:r>
                       <w:rPr>
                         <w:color w:val="000000"/>
@@ -17894,13 +17971,13 @@
                   <w:pPr>
                     <w:jc w:val="both"/>
                     <w:rPr>
-                      <w:del w:id="157" w:author="Yavuz Shahzad" w:date="2024-05-16T15:21:00Z"/>
+                      <w:del w:id="185" w:author="Yavuz Shahzad" w:date="2024-05-16T15:21:00Z"/>
                       <w:color w:val="000000"/>
                       <w:sz w:val="22"/>
                       <w:szCs w:val="22"/>
                     </w:rPr>
                   </w:pPr>
-                  <w:del w:id="158" w:author="Yavuz Shahzad" w:date="2024-05-16T15:21:00Z">
+                  <w:del w:id="186" w:author="Yavuz Shahzad" w:date="2024-05-16T15:21:00Z">
                     <w:r>
                       <w:rPr>
                         <w:color w:val="000000"/>
@@ -17930,13 +18007,13 @@
                   <w:pPr>
                     <w:jc w:val="both"/>
                     <w:rPr>
-                      <w:del w:id="159" w:author="Yavuz Shahzad" w:date="2024-05-16T15:21:00Z"/>
+                      <w:del w:id="187" w:author="Yavuz Shahzad" w:date="2024-05-16T15:21:00Z"/>
                       <w:color w:val="000000"/>
                       <w:sz w:val="22"/>
                       <w:szCs w:val="22"/>
                     </w:rPr>
                   </w:pPr>
-                  <w:del w:id="160" w:author="Yavuz Shahzad" w:date="2024-05-16T15:21:00Z">
+                  <w:del w:id="188" w:author="Yavuz Shahzad" w:date="2024-05-16T15:21:00Z">
                     <w:r>
                       <w:rPr>
                         <w:color w:val="000000"/>
@@ -17966,11 +18043,11 @@
                   <w:pPr>
                     <w:jc w:val="both"/>
                     <w:rPr>
-                      <w:del w:id="161" w:author="Yavuz Shahzad" w:date="2024-05-16T15:21:00Z"/>
+                      <w:del w:id="189" w:author="Yavuz Shahzad" w:date="2024-05-16T15:21:00Z"/>
                       <w:color w:val="000000"/>
                     </w:rPr>
                   </w:pPr>
-                  <w:del w:id="162" w:author="Yavuz Shahzad" w:date="2024-05-16T15:21:00Z">
+                  <w:del w:id="190" w:author="Yavuz Shahzad" w:date="2024-05-16T15:21:00Z">
                     <w:r>
                       <w:rPr>
                         <w:color w:val="000000"/>
@@ -17984,7 +18061,7 @@
             <w:tr>
               <w:trPr>
                 <w:trHeight w:val="320"/>
-                <w:del w:id="163" w:author="Yavuz Shahzad" w:date="2024-05-16T15:21:00Z"/>
+                <w:del w:id="191" w:author="Yavuz Shahzad" w:date="2024-05-16T15:21:00Z"/>
               </w:trPr>
               <w:tc>
                 <w:tcPr>
@@ -18004,13 +18081,13 @@
                   <w:pPr>
                     <w:jc w:val="both"/>
                     <w:rPr>
-                      <w:del w:id="164" w:author="Yavuz Shahzad" w:date="2024-05-16T15:21:00Z"/>
+                      <w:del w:id="192" w:author="Yavuz Shahzad" w:date="2024-05-16T15:21:00Z"/>
                       <w:color w:val="000000"/>
                       <w:sz w:val="22"/>
                       <w:szCs w:val="22"/>
                     </w:rPr>
                   </w:pPr>
-                  <w:del w:id="165" w:author="Yavuz Shahzad" w:date="2024-05-16T15:21:00Z">
+                  <w:del w:id="193" w:author="Yavuz Shahzad" w:date="2024-05-16T15:21:00Z">
                     <w:r>
                       <w:rPr>
                         <w:color w:val="000000"/>
@@ -18040,13 +18117,13 @@
                   <w:pPr>
                     <w:jc w:val="both"/>
                     <w:rPr>
-                      <w:del w:id="166" w:author="Yavuz Shahzad" w:date="2024-05-16T15:21:00Z"/>
+                      <w:del w:id="194" w:author="Yavuz Shahzad" w:date="2024-05-16T15:21:00Z"/>
                       <w:color w:val="000000"/>
                       <w:sz w:val="22"/>
                       <w:szCs w:val="22"/>
                     </w:rPr>
                   </w:pPr>
-                  <w:del w:id="167" w:author="Yavuz Shahzad" w:date="2024-05-16T15:21:00Z">
+                  <w:del w:id="195" w:author="Yavuz Shahzad" w:date="2024-05-16T15:21:00Z">
                     <w:r>
                       <w:rPr>
                         <w:color w:val="000000"/>
@@ -18076,13 +18153,13 @@
                   <w:pPr>
                     <w:jc w:val="both"/>
                     <w:rPr>
-                      <w:del w:id="168" w:author="Yavuz Shahzad" w:date="2024-05-16T15:21:00Z"/>
+                      <w:del w:id="196" w:author="Yavuz Shahzad" w:date="2024-05-16T15:21:00Z"/>
                       <w:color w:val="000000"/>
                       <w:sz w:val="22"/>
                       <w:szCs w:val="22"/>
                     </w:rPr>
                   </w:pPr>
-                  <w:del w:id="169" w:author="Yavuz Shahzad" w:date="2024-05-16T15:21:00Z">
+                  <w:del w:id="197" w:author="Yavuz Shahzad" w:date="2024-05-16T15:21:00Z">
                     <w:r>
                       <w:rPr>
                         <w:color w:val="000000"/>
@@ -18112,11 +18189,11 @@
                   <w:pPr>
                     <w:jc w:val="both"/>
                     <w:rPr>
-                      <w:del w:id="170" w:author="Yavuz Shahzad" w:date="2024-05-16T15:21:00Z"/>
+                      <w:del w:id="198" w:author="Yavuz Shahzad" w:date="2024-05-16T15:21:00Z"/>
                       <w:color w:val="000000"/>
                     </w:rPr>
                   </w:pPr>
-                  <w:del w:id="171" w:author="Yavuz Shahzad" w:date="2024-05-16T15:21:00Z">
+                  <w:del w:id="199" w:author="Yavuz Shahzad" w:date="2024-05-16T15:21:00Z">
                     <w:r>
                       <w:rPr>
                         <w:color w:val="000000"/>
@@ -18130,7 +18207,7 @@
             <w:tr>
               <w:trPr>
                 <w:trHeight w:val="320"/>
-                <w:del w:id="172" w:author="Yavuz Shahzad" w:date="2024-05-16T15:21:00Z"/>
+                <w:del w:id="200" w:author="Yavuz Shahzad" w:date="2024-05-16T15:21:00Z"/>
               </w:trPr>
               <w:tc>
                 <w:tcPr>
@@ -18150,13 +18227,13 @@
                   <w:pPr>
                     <w:jc w:val="both"/>
                     <w:rPr>
-                      <w:del w:id="173" w:author="Yavuz Shahzad" w:date="2024-05-16T15:21:00Z"/>
+                      <w:del w:id="201" w:author="Yavuz Shahzad" w:date="2024-05-16T15:21:00Z"/>
                       <w:color w:val="000000"/>
                       <w:sz w:val="22"/>
                       <w:szCs w:val="22"/>
                     </w:rPr>
                   </w:pPr>
-                  <w:del w:id="174" w:author="Yavuz Shahzad" w:date="2024-05-16T15:21:00Z">
+                  <w:del w:id="202" w:author="Yavuz Shahzad" w:date="2024-05-16T15:21:00Z">
                     <w:r>
                       <w:rPr>
                         <w:color w:val="000000"/>
@@ -18186,13 +18263,13 @@
                   <w:pPr>
                     <w:jc w:val="both"/>
                     <w:rPr>
-                      <w:del w:id="175" w:author="Yavuz Shahzad" w:date="2024-05-16T15:21:00Z"/>
+                      <w:del w:id="203" w:author="Yavuz Shahzad" w:date="2024-05-16T15:21:00Z"/>
                       <w:color w:val="000000"/>
                       <w:sz w:val="22"/>
                       <w:szCs w:val="22"/>
                     </w:rPr>
                   </w:pPr>
-                  <w:del w:id="176" w:author="Yavuz Shahzad" w:date="2024-05-16T15:21:00Z">
+                  <w:del w:id="204" w:author="Yavuz Shahzad" w:date="2024-05-16T15:21:00Z">
                     <w:r>
                       <w:rPr>
                         <w:color w:val="000000"/>
@@ -18222,13 +18299,13 @@
                   <w:pPr>
                     <w:jc w:val="both"/>
                     <w:rPr>
-                      <w:del w:id="177" w:author="Yavuz Shahzad" w:date="2024-05-16T15:21:00Z"/>
+                      <w:del w:id="205" w:author="Yavuz Shahzad" w:date="2024-05-16T15:21:00Z"/>
                       <w:color w:val="000000"/>
                       <w:sz w:val="22"/>
                       <w:szCs w:val="22"/>
                     </w:rPr>
                   </w:pPr>
-                  <w:del w:id="178" w:author="Yavuz Shahzad" w:date="2024-05-16T15:21:00Z">
+                  <w:del w:id="206" w:author="Yavuz Shahzad" w:date="2024-05-16T15:21:00Z">
                     <w:r>
                       <w:rPr>
                         <w:color w:val="000000"/>
@@ -18258,11 +18335,11 @@
                   <w:pPr>
                     <w:jc w:val="both"/>
                     <w:rPr>
-                      <w:del w:id="179" w:author="Yavuz Shahzad" w:date="2024-05-16T15:21:00Z"/>
+                      <w:del w:id="207" w:author="Yavuz Shahzad" w:date="2024-05-16T15:21:00Z"/>
                       <w:color w:val="000000"/>
                     </w:rPr>
                   </w:pPr>
-                  <w:del w:id="180" w:author="Yavuz Shahzad" w:date="2024-05-16T15:21:00Z">
+                  <w:del w:id="208" w:author="Yavuz Shahzad" w:date="2024-05-16T15:21:00Z">
                     <w:r>
                       <w:rPr>
                         <w:color w:val="000000"/>
@@ -18276,7 +18353,7 @@
             <w:tr>
               <w:trPr>
                 <w:trHeight w:val="320"/>
-                <w:del w:id="181" w:author="Yavuz Shahzad" w:date="2024-05-16T15:21:00Z"/>
+                <w:del w:id="209" w:author="Yavuz Shahzad" w:date="2024-05-16T15:21:00Z"/>
               </w:trPr>
               <w:tc>
                 <w:tcPr>
@@ -18296,13 +18373,13 @@
                   <w:pPr>
                     <w:jc w:val="both"/>
                     <w:rPr>
-                      <w:del w:id="182" w:author="Yavuz Shahzad" w:date="2024-05-16T15:21:00Z"/>
+                      <w:del w:id="210" w:author="Yavuz Shahzad" w:date="2024-05-16T15:21:00Z"/>
                       <w:color w:val="000000"/>
                       <w:sz w:val="22"/>
                       <w:szCs w:val="22"/>
                     </w:rPr>
                   </w:pPr>
-                  <w:del w:id="183" w:author="Yavuz Shahzad" w:date="2024-05-16T15:21:00Z">
+                  <w:del w:id="211" w:author="Yavuz Shahzad" w:date="2024-05-16T15:21:00Z">
                     <w:r>
                       <w:rPr>
                         <w:color w:val="000000"/>
@@ -18332,13 +18409,13 @@
                   <w:pPr>
                     <w:jc w:val="both"/>
                     <w:rPr>
-                      <w:del w:id="184" w:author="Yavuz Shahzad" w:date="2024-05-16T15:21:00Z"/>
+                      <w:del w:id="212" w:author="Yavuz Shahzad" w:date="2024-05-16T15:21:00Z"/>
                       <w:color w:val="000000"/>
                       <w:sz w:val="22"/>
                       <w:szCs w:val="22"/>
                     </w:rPr>
                   </w:pPr>
-                  <w:del w:id="185" w:author="Yavuz Shahzad" w:date="2024-05-16T15:21:00Z">
+                  <w:del w:id="213" w:author="Yavuz Shahzad" w:date="2024-05-16T15:21:00Z">
                     <w:r>
                       <w:rPr>
                         <w:color w:val="000000"/>
@@ -18368,13 +18445,13 @@
                   <w:pPr>
                     <w:jc w:val="both"/>
                     <w:rPr>
-                      <w:del w:id="186" w:author="Yavuz Shahzad" w:date="2024-05-16T15:21:00Z"/>
+                      <w:del w:id="214" w:author="Yavuz Shahzad" w:date="2024-05-16T15:21:00Z"/>
                       <w:color w:val="000000"/>
                       <w:sz w:val="22"/>
                       <w:szCs w:val="22"/>
                     </w:rPr>
                   </w:pPr>
-                  <w:del w:id="187" w:author="Yavuz Shahzad" w:date="2024-05-16T15:21:00Z">
+                  <w:del w:id="215" w:author="Yavuz Shahzad" w:date="2024-05-16T15:21:00Z">
                     <w:r>
                       <w:rPr>
                         <w:color w:val="000000"/>
@@ -18404,11 +18481,11 @@
                   <w:pPr>
                     <w:jc w:val="both"/>
                     <w:rPr>
-                      <w:del w:id="188" w:author="Yavuz Shahzad" w:date="2024-05-16T15:21:00Z"/>
+                      <w:del w:id="216" w:author="Yavuz Shahzad" w:date="2024-05-16T15:21:00Z"/>
                       <w:color w:val="000000"/>
                     </w:rPr>
                   </w:pPr>
-                  <w:del w:id="189" w:author="Yavuz Shahzad" w:date="2024-05-16T15:21:00Z">
+                  <w:del w:id="217" w:author="Yavuz Shahzad" w:date="2024-05-16T15:21:00Z">
                     <w:r>
                       <w:rPr>
                         <w:color w:val="000000"/>
@@ -18422,7 +18499,7 @@
             <w:tr>
               <w:trPr>
                 <w:trHeight w:val="320"/>
-                <w:del w:id="190" w:author="Yavuz Shahzad" w:date="2024-05-16T15:21:00Z"/>
+                <w:del w:id="218" w:author="Yavuz Shahzad" w:date="2024-05-16T15:21:00Z"/>
               </w:trPr>
               <w:tc>
                 <w:tcPr>
@@ -18443,13 +18520,13 @@
                   <w:pPr>
                     <w:jc w:val="both"/>
                     <w:rPr>
-                      <w:del w:id="191" w:author="Yavuz Shahzad" w:date="2024-05-16T15:21:00Z"/>
+                      <w:del w:id="219" w:author="Yavuz Shahzad" w:date="2024-05-16T15:21:00Z"/>
                       <w:color w:val="000000"/>
                       <w:sz w:val="22"/>
                       <w:szCs w:val="22"/>
                     </w:rPr>
                   </w:pPr>
-                  <w:del w:id="192" w:author="Yavuz Shahzad" w:date="2024-05-16T15:21:00Z">
+                  <w:del w:id="220" w:author="Yavuz Shahzad" w:date="2024-05-16T15:21:00Z">
                     <w:r>
                       <w:rPr>
                         <w:color w:val="000000"/>
@@ -18465,7 +18542,7 @@
             <w:tr>
               <w:trPr>
                 <w:trHeight w:val="320"/>
-                <w:del w:id="193" w:author="Yavuz Shahzad" w:date="2024-05-16T15:21:00Z"/>
+                <w:del w:id="221" w:author="Yavuz Shahzad" w:date="2024-05-16T15:21:00Z"/>
               </w:trPr>
               <w:tc>
                 <w:tcPr>
@@ -18486,11 +18563,11 @@
                   <w:pPr>
                     <w:jc w:val="both"/>
                     <w:rPr>
-                      <w:del w:id="194" w:author="Yavuz Shahzad" w:date="2024-05-16T15:21:00Z"/>
+                      <w:del w:id="222" w:author="Yavuz Shahzad" w:date="2024-05-16T15:21:00Z"/>
                       <w:color w:val="000000"/>
                     </w:rPr>
                   </w:pPr>
-                  <w:del w:id="195" w:author="Yavuz Shahzad" w:date="2024-05-16T15:21:00Z">
+                  <w:del w:id="223" w:author="Yavuz Shahzad" w:date="2024-05-16T15:21:00Z">
                     <w:r>
                       <w:rPr>
                         <w:color w:val="000000"/>
@@ -18506,7 +18583,7 @@
             <w:pPr>
               <w:jc w:val="both"/>
               <w:rPr>
-                <w:del w:id="196" w:author="Yavuz Shahzad" w:date="2024-05-16T15:21:00Z"/>
+                <w:del w:id="224" w:author="Yavuz Shahzad" w:date="2024-05-16T15:21:00Z"/>
                 <w:color w:val="000000"/>
               </w:rPr>
             </w:pPr>
@@ -18515,11 +18592,11 @@
             <w:pPr>
               <w:jc w:val="both"/>
               <w:rPr>
-                <w:del w:id="197" w:author="Yavuz Shahzad" w:date="2024-05-16T15:21:00Z"/>
+                <w:del w:id="225" w:author="Yavuz Shahzad" w:date="2024-05-16T15:21:00Z"/>
                 <w:color w:val="000000"/>
               </w:rPr>
             </w:pPr>
-            <w:del w:id="198" w:author="Yavuz Shahzad" w:date="2024-05-16T15:21:00Z">
+            <w:del w:id="226" w:author="Yavuz Shahzad" w:date="2024-05-16T15:21:00Z">
               <w:r>
                 <w:rPr>
                   <w:color w:val="000000"/>
@@ -18533,7 +18610,7 @@
               <w:spacing w:line="276" w:lineRule="auto"/>
               <w:jc w:val="both"/>
               <w:rPr>
-                <w:del w:id="199" w:author="Yavuz Shahzad" w:date="2024-05-16T15:21:00Z"/>
+                <w:del w:id="227" w:author="Yavuz Shahzad" w:date="2024-05-16T15:21:00Z"/>
                 <w:color w:val="000000"/>
               </w:rPr>
             </w:pPr>
@@ -19100,7 +19177,20 @@
         </w:rPr>
       </w:pPr>
       <w:r>
-        <w:t>In our study, p</w:t>
+        <w:t xml:space="preserve">In our study, </w:t>
+      </w:r>
+      <w:proofErr w:type="gramStart"/>
+      <w:ins w:id="228" w:author="Yavuz Shahzad" w:date="2024-05-16T16:37:00Z">
+        <w:r>
+          <w:t>with the exception of</w:t>
+        </w:r>
+        <w:proofErr w:type="gramEnd"/>
+        <w:r>
+          <w:t xml:space="preserve"> FMA score, </w:t>
+        </w:r>
+      </w:ins>
+      <w:r>
+        <w:t>p</w:t>
       </w:r>
       <w:r>
         <w:t>articipants’ maintenance of gains in</w:t>
@@ -19671,7 +19761,11 @@
         <w:t>They found that the presence of MEPs modulated the potential for recovery, as those with MEPs could see functional recovery as late as three years post-stroke, while recovery in those without MEPs was heavily dependent on damage to the CST.</w:t>
       </w:r>
       <w:r>
-        <w:t xml:space="preserve"> Likewise, Prabhakaran </w:t>
+        <w:t xml:space="preserve"> Likewise, </w:t>
+      </w:r>
+      <w:r>
+        <w:lastRenderedPageBreak/>
+        <w:t xml:space="preserve">Prabhakaran </w:t>
       </w:r>
       <w:r>
         <w:t xml:space="preserve">and colleagues </w:t>
@@ -19683,11 +19777,7 @@
         <w:t>l</w:t>
       </w:r>
       <w:r>
-        <w:t xml:space="preserve">ed the recovery of forty-one </w:t>
-      </w:r>
-      <w:r>
-        <w:lastRenderedPageBreak/>
-        <w:t xml:space="preserve">individuals with acute ischemic stroke of varying severity, as measured by </w:t>
+        <w:t xml:space="preserve">ed the recovery of forty-one individuals with acute ischemic stroke of varying severity, as measured by </w:t>
       </w:r>
       <w:r>
         <w:t>UL FMA</w:t>
@@ -21258,6 +21348,271 @@
         </w:rPr>
         <w:t xml:space="preserve"> the HI training group, thus having better recovered from their stroke. </w:t>
       </w:r>
+      <w:ins w:id="229" w:author="Yavuz Shahzad" w:date="2024-05-16T16:39:00Z">
+        <w:r>
+          <w:rPr>
+            <w:rStyle w:val="normaltextrun"/>
+            <w:rFonts w:eastAsiaTheme="majorEastAsia"/>
+            <w:color w:val="000000"/>
+            <w:shd w:val="clear" w:color="auto" w:fill="FFFFFF"/>
+          </w:rPr>
+          <w:t xml:space="preserve">The exceptional result that FMA score </w:t>
+        </w:r>
+      </w:ins>
+      <w:ins w:id="230" w:author="Yavuz Shahzad" w:date="2024-05-16T16:40:00Z">
+        <w:r>
+          <w:rPr>
+            <w:rStyle w:val="normaltextrun"/>
+            <w:rFonts w:eastAsiaTheme="majorEastAsia"/>
+            <w:color w:val="000000"/>
+            <w:shd w:val="clear" w:color="auto" w:fill="FFFFFF"/>
+          </w:rPr>
+          <w:t xml:space="preserve">maintenance over time was modulated by MEP group may be due to </w:t>
+        </w:r>
+      </w:ins>
+      <w:ins w:id="231" w:author="Yavuz Shahzad" w:date="2024-05-16T16:41:00Z">
+        <w:r>
+          <w:rPr>
+            <w:rStyle w:val="normaltextrun"/>
+            <w:rFonts w:eastAsiaTheme="majorEastAsia"/>
+            <w:color w:val="000000"/>
+            <w:shd w:val="clear" w:color="auto" w:fill="FFFFFF"/>
+          </w:rPr>
+          <w:t xml:space="preserve">the HI group’s </w:t>
+        </w:r>
+      </w:ins>
+      <w:ins w:id="232" w:author="Yavuz Shahzad" w:date="2024-05-16T16:40:00Z">
+        <w:r>
+          <w:rPr>
+            <w:rStyle w:val="normaltextrun"/>
+            <w:rFonts w:eastAsiaTheme="majorEastAsia"/>
+            <w:color w:val="000000"/>
+            <w:shd w:val="clear" w:color="auto" w:fill="FFFFFF"/>
+          </w:rPr>
+          <w:t xml:space="preserve">higher </w:t>
+        </w:r>
+      </w:ins>
+      <w:ins w:id="233" w:author="Yavuz Shahzad" w:date="2024-05-16T16:41:00Z">
+        <w:r>
+          <w:rPr>
+            <w:rStyle w:val="normaltextrun"/>
+            <w:rFonts w:eastAsiaTheme="majorEastAsia"/>
+            <w:color w:val="000000"/>
+            <w:shd w:val="clear" w:color="auto" w:fill="FFFFFF"/>
+          </w:rPr>
+          <w:t>mean FMA score at baseline</w:t>
+        </w:r>
+      </w:ins>
+      <w:ins w:id="234" w:author="Yavuz Shahzad" w:date="2024-05-16T16:44:00Z">
+        <w:r>
+          <w:rPr>
+            <w:rStyle w:val="normaltextrun"/>
+            <w:rFonts w:eastAsiaTheme="majorEastAsia"/>
+            <w:color w:val="000000"/>
+            <w:shd w:val="clear" w:color="auto" w:fill="FFFFFF"/>
+          </w:rPr>
+          <w:t xml:space="preserve"> (Table II)</w:t>
+        </w:r>
+      </w:ins>
+      <w:ins w:id="235" w:author="Yavuz Shahzad" w:date="2024-05-16T16:42:00Z">
+        <w:r>
+          <w:rPr>
+            <w:rStyle w:val="normaltextrun"/>
+            <w:rFonts w:eastAsiaTheme="majorEastAsia"/>
+            <w:color w:val="000000"/>
+            <w:shd w:val="clear" w:color="auto" w:fill="FFFFFF"/>
+          </w:rPr>
+          <w:t xml:space="preserve">; </w:t>
+        </w:r>
+      </w:ins>
+      <w:ins w:id="236" w:author="Yavuz Shahzad" w:date="2024-05-16T16:46:00Z">
+        <w:r>
+          <w:rPr>
+            <w:rStyle w:val="normaltextrun"/>
+            <w:rFonts w:eastAsiaTheme="majorEastAsia"/>
+            <w:color w:val="000000"/>
+            <w:shd w:val="clear" w:color="auto" w:fill="FFFFFF"/>
+          </w:rPr>
+          <w:t xml:space="preserve">indeed, while the maximum score for FMA is </w:t>
+        </w:r>
+      </w:ins>
+      <w:ins w:id="237" w:author="Yavuz Shahzad" w:date="2024-05-16T16:47:00Z">
+        <w:r>
+          <w:rPr>
+            <w:rStyle w:val="normaltextrun"/>
+            <w:rFonts w:eastAsiaTheme="majorEastAsia"/>
+            <w:color w:val="000000"/>
+            <w:shd w:val="clear" w:color="auto" w:fill="FFFFFF"/>
+          </w:rPr>
+          <w:t>66, the HI group’s mean score was 61, while that of the LI group was only 42. Th</w:t>
+        </w:r>
+      </w:ins>
+      <w:ins w:id="238" w:author="Yavuz Shahzad" w:date="2024-05-16T16:42:00Z">
+        <w:r>
+          <w:rPr>
+            <w:rStyle w:val="normaltextrun"/>
+            <w:rFonts w:eastAsiaTheme="majorEastAsia"/>
+            <w:color w:val="000000"/>
+            <w:shd w:val="clear" w:color="auto" w:fill="FFFFFF"/>
+          </w:rPr>
+          <w:t xml:space="preserve">is higher baseline FMA score may be introducing a ceiling effect, wherein </w:t>
+        </w:r>
+      </w:ins>
+      <w:ins w:id="239" w:author="Yavuz Shahzad" w:date="2024-05-16T16:43:00Z">
+        <w:r>
+          <w:rPr>
+            <w:rStyle w:val="normaltextrun"/>
+            <w:rFonts w:eastAsiaTheme="majorEastAsia"/>
+            <w:color w:val="000000"/>
+            <w:shd w:val="clear" w:color="auto" w:fill="FFFFFF"/>
+          </w:rPr>
+          <w:t xml:space="preserve">after </w:t>
+        </w:r>
+      </w:ins>
+      <w:ins w:id="240" w:author="Yavuz Shahzad" w:date="2024-05-16T16:44:00Z">
+        <w:r>
+          <w:rPr>
+            <w:rStyle w:val="normaltextrun"/>
+            <w:rFonts w:eastAsiaTheme="majorEastAsia"/>
+            <w:color w:val="000000"/>
+            <w:shd w:val="clear" w:color="auto" w:fill="FFFFFF"/>
+          </w:rPr>
+          <w:lastRenderedPageBreak/>
+          <w:t>post-treatment assessment</w:t>
+        </w:r>
+      </w:ins>
+      <w:ins w:id="241" w:author="Yavuz Shahzad" w:date="2024-05-16T16:48:00Z">
+        <w:r>
+          <w:rPr>
+            <w:rStyle w:val="normaltextrun"/>
+            <w:rFonts w:eastAsiaTheme="majorEastAsia"/>
+            <w:color w:val="000000"/>
+            <w:shd w:val="clear" w:color="auto" w:fill="FFFFFF"/>
+          </w:rPr>
+          <w:t>,</w:t>
+        </w:r>
+      </w:ins>
+      <w:ins w:id="242" w:author="Yavuz Shahzad" w:date="2024-05-16T16:43:00Z">
+        <w:r>
+          <w:rPr>
+            <w:rStyle w:val="normaltextrun"/>
+            <w:rFonts w:eastAsiaTheme="majorEastAsia"/>
+            <w:color w:val="000000"/>
+            <w:shd w:val="clear" w:color="auto" w:fill="FFFFFF"/>
+          </w:rPr>
+          <w:t xml:space="preserve"> members of the LI group have room to improve their FMA score, while those in the HI group </w:t>
+        </w:r>
+      </w:ins>
+      <w:ins w:id="243" w:author="Yavuz Shahzad" w:date="2024-05-16T16:48:00Z">
+        <w:r>
+          <w:rPr>
+            <w:rStyle w:val="normaltextrun"/>
+            <w:rFonts w:eastAsiaTheme="majorEastAsia"/>
+            <w:color w:val="000000"/>
+            <w:shd w:val="clear" w:color="auto" w:fill="FFFFFF"/>
+          </w:rPr>
+          <w:t xml:space="preserve">cannot. </w:t>
+        </w:r>
+      </w:ins>
+      <w:ins w:id="244" w:author="Yavuz Shahzad" w:date="2024-05-16T16:55:00Z">
+        <w:r>
+          <w:rPr>
+            <w:rStyle w:val="normaltextrun"/>
+            <w:rFonts w:eastAsiaTheme="majorEastAsia"/>
+            <w:color w:val="000000"/>
+            <w:shd w:val="clear" w:color="auto" w:fill="FFFFFF"/>
+          </w:rPr>
+          <w:t>Because of this</w:t>
+        </w:r>
+      </w:ins>
+      <w:ins w:id="245" w:author="Yavuz Shahzad" w:date="2024-05-16T16:48:00Z">
+        <w:r>
+          <w:rPr>
+            <w:rStyle w:val="normaltextrun"/>
+            <w:rFonts w:eastAsiaTheme="majorEastAsia"/>
+            <w:color w:val="000000"/>
+            <w:shd w:val="clear" w:color="auto" w:fill="FFFFFF"/>
+          </w:rPr>
+          <w:t xml:space="preserve">, we expect the interaction effect to between time and </w:t>
+        </w:r>
+      </w:ins>
+      <w:ins w:id="246" w:author="Yavuz Shahzad" w:date="2024-05-16T16:49:00Z">
+        <w:r>
+          <w:rPr>
+            <w:rStyle w:val="normaltextrun"/>
+            <w:rFonts w:eastAsiaTheme="majorEastAsia"/>
+            <w:color w:val="000000"/>
+            <w:shd w:val="clear" w:color="auto" w:fill="FFFFFF"/>
+          </w:rPr>
+          <w:t>impairment level in predicting</w:t>
+        </w:r>
+      </w:ins>
+      <w:ins w:id="247" w:author="Yavuz Shahzad" w:date="2024-05-16T16:54:00Z">
+        <w:r>
+          <w:rPr>
+            <w:rStyle w:val="normaltextrun"/>
+            <w:rFonts w:eastAsiaTheme="majorEastAsia"/>
+            <w:color w:val="000000"/>
+            <w:shd w:val="clear" w:color="auto" w:fill="FFFFFF"/>
+          </w:rPr>
+          <w:t xml:space="preserve"> </w:t>
+        </w:r>
+      </w:ins>
+      <w:ins w:id="248" w:author="Yavuz Shahzad" w:date="2024-05-16T16:55:00Z">
+        <w:r>
+          <w:rPr>
+            <w:rStyle w:val="normaltextrun"/>
+            <w:rFonts w:eastAsiaTheme="majorEastAsia"/>
+            <w:color w:val="000000"/>
+            <w:shd w:val="clear" w:color="auto" w:fill="FFFFFF"/>
+          </w:rPr>
+          <w:t>functional performance</w:t>
+        </w:r>
+      </w:ins>
+      <w:ins w:id="249" w:author="Yavuz Shahzad" w:date="2024-05-16T16:49:00Z">
+        <w:r>
+          <w:rPr>
+            <w:rStyle w:val="normaltextrun"/>
+            <w:rFonts w:eastAsiaTheme="majorEastAsia"/>
+            <w:color w:val="000000"/>
+            <w:shd w:val="clear" w:color="auto" w:fill="FFFFFF"/>
+          </w:rPr>
+          <w:t xml:space="preserve"> to be a feature </w:t>
+        </w:r>
+      </w:ins>
+      <w:ins w:id="250" w:author="Yavuz Shahzad" w:date="2024-05-16T16:50:00Z">
+        <w:r>
+          <w:rPr>
+            <w:rStyle w:val="normaltextrun"/>
+            <w:rFonts w:eastAsiaTheme="majorEastAsia"/>
+            <w:color w:val="000000"/>
+            <w:shd w:val="clear" w:color="auto" w:fill="FFFFFF"/>
+          </w:rPr>
+          <w:t xml:space="preserve">specific to the Fugl-Meyer Assessment, and not functional recovery </w:t>
+        </w:r>
+      </w:ins>
+      <w:ins w:id="251" w:author="Yavuz Shahzad" w:date="2024-05-16T18:25:00Z">
+        <w:r>
+          <w:rPr>
+            <w:rStyle w:val="normaltextrun"/>
+            <w:rFonts w:eastAsiaTheme="majorEastAsia"/>
+            <w:color w:val="000000"/>
+            <w:shd w:val="clear" w:color="auto" w:fill="FFFFFF"/>
+          </w:rPr>
+          <w:t>broadly speaking</w:t>
+        </w:r>
+      </w:ins>
+      <w:ins w:id="252" w:author="Yavuz Shahzad" w:date="2024-05-16T16:50:00Z">
+        <w:r>
+          <w:rPr>
+            <w:rStyle w:val="normaltextrun"/>
+            <w:rFonts w:eastAsiaTheme="majorEastAsia"/>
+            <w:color w:val="000000"/>
+            <w:shd w:val="clear" w:color="auto" w:fill="FFFFFF"/>
+          </w:rPr>
+          <w:t xml:space="preserve">. </w:t>
+        </w:r>
+      </w:ins>
     </w:p>
     <w:p>
       <w:pPr>
@@ -21292,17 +21647,7 @@
           <w:color w:val="000000"/>
           <w:shd w:val="clear" w:color="auto" w:fill="FFFFFF"/>
         </w:rPr>
-        <w:t xml:space="preserve">, our results reaffirm that modulating strength training programs by a biomarker of CST integrity leads to UL strength and functional improvements, irrespective of the individual’s initial severity of stroke. Additionally, we found that improvement in active range of motion in the paretic </w:t>
-      </w:r>
-      <w:r>
-        <w:rPr>
-          <w:rStyle w:val="normaltextrun"/>
-          <w:rFonts w:eastAsiaTheme="majorEastAsia"/>
-          <w:color w:val="000000"/>
-          <w:shd w:val="clear" w:color="auto" w:fill="FFFFFF"/>
-        </w:rPr>
-        <w:lastRenderedPageBreak/>
-        <w:t>shoulder, on average, was maintained over time, as opposed to elbow and wrist range of motion which saw no improvement. Because of the shoulder’s critical importance in the functional use of the UL</w:t>
+        <w:t>, our results reaffirm that modulating strength training programs by a biomarker of CST integrity leads to UL strength and functional improvements, irrespective of the individual’s initial severity of stroke. Additionally, we found that improvement in active range of motion in the paretic shoulder, on average, was maintained over time, as opposed to elbow and wrist range of motion which saw no improvement. Because of the shoulder’s critical importance in the functional use of the UL</w:t>
       </w:r>
       <w:r>
         <w:rPr>
@@ -21419,7 +21764,20 @@
         <w:jc w:val="both"/>
       </w:pPr>
       <w:r>
-        <w:t xml:space="preserve">As for the study limitations, FMA scores were high for many participants in the HI training group, which may have introduced a ceiling effect and concealed the subtle improvements in motor impairment otherwise made by these participants. Additionally, because the follow-up study was conducted throughout two different sites, potential inconsistencies in data collection may have occurred. However, the research team involved in data collection all underwent training before any data was collected to limit this potential problem. The exclusion criteria of the study, which precluded the participation of post-stroke individuals who were unable to perform the training program limits the generalizability of the results in the population of chronic stroke survivors. The uneven distribution of participants across treatment intensity groups, in addition to the relatively small sample size of the study, may also be considered a confounding factor, although the relevant statistical methods (ANOVA and ANCOVA) do not assume similarly sized groups. </w:t>
+        <w:t xml:space="preserve">As for the study limitations, </w:t>
+      </w:r>
+      <w:ins w:id="253" w:author="Yavuz Shahzad" w:date="2024-05-16T17:32:00Z">
+        <w:r>
+          <w:t>we mentio</w:t>
+        </w:r>
+      </w:ins>
+      <w:ins w:id="254" w:author="Yavuz Shahzad" w:date="2024-05-16T17:33:00Z">
+        <w:r>
+          <w:t xml:space="preserve">ned previously that </w:t>
+        </w:r>
+      </w:ins>
+      <w:r>
+        <w:t xml:space="preserve">FMA scores were high for many participants in the HI training group, which may have introduced a ceiling effect and concealed the subtle improvements in motor impairment otherwise made by these participants. Additionally, because the follow-up study was conducted throughout two different sites, potential inconsistencies in data collection may have occurred. However, the research team involved in data collection all underwent training before any data was collected to limit this potential problem. The exclusion criteria of the study, which precluded the participation of post-stroke individuals who were unable to perform the training program limits the generalizability of the results in the population of chronic stroke survivors. The uneven distribution of participants across treatment intensity groups, in addition to the relatively small sample size of the study, may also be considered a confounding factor, although the relevant statistical methods (ANOVA and ANCOVA) do not assume similarly sized groups. </w:t>
       </w:r>
     </w:p>
     <w:p>
@@ -21515,6 +21873,7 @@
           <w:b/>
           <w:bCs/>
         </w:rPr>
+        <w:lastRenderedPageBreak/>
         <w:t>Acknowledgements</w:t>
       </w:r>
     </w:p>
@@ -21673,7 +22032,6 @@
           <w:iCs w:val="0"/>
           <w:lang w:val="en-CA"/>
         </w:rPr>
-        <w:lastRenderedPageBreak/>
         <w:t xml:space="preserve">The authors disclosed receipt of the following financial support for the research, authorship, and/or publication of this article: This work was supported by the Brain Canada </w:t>
       </w:r>
       <w:r>
@@ -21984,6 +22342,7 @@
         <w:pStyle w:val="EndNoteBibliography"/>
       </w:pPr>
       <w:r>
+        <w:lastRenderedPageBreak/>
         <w:t>7.</w:t>
       </w:r>
       <w:r>
@@ -22020,7 +22379,6 @@
         <w:pStyle w:val="EndNoteBibliography"/>
       </w:pPr>
       <w:r>
-        <w:lastRenderedPageBreak/>
         <w:t>10.</w:t>
       </w:r>
       <w:r>
@@ -22165,6 +22523,7 @@
         <w:pStyle w:val="EndNoteBibliography"/>
       </w:pPr>
       <w:r>
+        <w:lastRenderedPageBreak/>
         <w:t>22.</w:t>
       </w:r>
       <w:r>
@@ -22219,7 +22578,6 @@
         <w:rPr>
           <w:lang w:val="fr-CA"/>
         </w:rPr>
-        <w:lastRenderedPageBreak/>
         <w:t>25.</w:t>
       </w:r>
       <w:r>
@@ -22405,7 +22763,7 @@
 
 <file path=word/comments.xml><?xml version="1.0" encoding="utf-8"?>
 <w:comments xmlns:wpc="http://schemas.microsoft.com/office/word/2010/wordprocessingCanvas" xmlns:cx="http://schemas.microsoft.com/office/drawing/2014/chartex" xmlns:cx1="http://schemas.microsoft.com/office/drawing/2015/9/8/chartex" xmlns:cx2="http://schemas.microsoft.com/office/drawing/2015/10/21/chartex" xmlns:cx3="http://schemas.microsoft.com/office/drawing/2016/5/9/chartex" xmlns:cx4="http://schemas.microsoft.com/office/drawing/2016/5/10/chartex" xmlns:cx5="http://schemas.microsoft.com/office/drawing/2016/5/11/chartex" xmlns:cx6="http://schemas.microsoft.com/office/drawing/2016/5/12/chartex" xmlns:cx7="http://schemas.microsoft.com/office/drawing/2016/5/13/chartex" xmlns:cx8="http://schemas.microsoft.com/office/drawing/2016/5/14/chartex" xmlns:mc="http://schemas.openxmlformats.org/markup-compatibility/2006" xmlns:aink="http://schemas.microsoft.com/office/drawing/2016/ink" xmlns:am3d="http://schemas.microsoft.com/office/drawing/2017/model3d" xmlns:o="urn:schemas-microsoft-com:office:office" xmlns:oel="http://schemas.microsoft.com/office/2019/extlst" xmlns:r="http://schemas.openxmlformats.org/officeDocument/2006/relationships" xmlns:m="http://schemas.openxmlformats.org/officeDocument/2006/math" xmlns:v="urn:schemas-microsoft-com:vml" xmlns:wp14="http://schemas.microsoft.com/office/word/2010/wordprocessingDrawing" xmlns:wp="http://schemas.openxmlformats.org/drawingml/2006/wordprocessingDrawing" xmlns:w10="urn:schemas-microsoft-com:office:word" xmlns:w="http://schemas.openxmlformats.org/wordprocessingml/2006/main" xmlns:w14="http://schemas.microsoft.com/office/word/2010/wordml" xmlns:w15="http://schemas.microsoft.com/office/word/2012/wordml" xmlns:w16cex="http://schemas.microsoft.com/office/word/2018/wordml/cex" xmlns:w16cid="http://schemas.microsoft.com/office/word/2016/wordml/cid" xmlns:w16="http://schemas.microsoft.com/office/word/2018/wordml" xmlns:w16sdtdh="http://schemas.microsoft.com/office/word/2020/wordml/sdtdatahash" xmlns:w16se="http://schemas.microsoft.com/office/word/2015/wordml/symex" xmlns:wpg="http://schemas.microsoft.com/office/word/2010/wordprocessingGroup" xmlns:wpi="http://schemas.microsoft.com/office/word/2010/wordprocessingInk" xmlns:wne="http://schemas.microsoft.com/office/word/2006/wordml" xmlns:wps="http://schemas.microsoft.com/office/word/2010/wordprocessingShape" mc:Ignorable="w14 w15 w16se w16cid w16 w16cex w16sdtdh wp14">
-  <w:comment w:id="4" w:author="François Tremblay" w:date="2024-01-23T10:19:00Z" w:initials="FT">
+  <w:comment w:id="7" w:author="François Tremblay" w:date="2024-01-23T10:19:00Z" w:initials="FT">
     <w:p>
       <w:pPr>
         <w:pStyle w:val="CommentText"/>
@@ -22421,7 +22779,7 @@
       </w:r>
     </w:p>
   </w:comment>
-  <w:comment w:id="16" w:author="François Tremblay" w:date="2024-01-23T10:17:00Z" w:initials="FT">
+  <w:comment w:id="22" w:author="François Tremblay" w:date="2024-01-23T10:17:00Z" w:initials="FT">
     <w:p>
       <w:pPr>
         <w:pStyle w:val="CommentText"/>
@@ -22437,7 +22795,7 @@
       </w:r>
     </w:p>
   </w:comment>
-  <w:comment w:id="21" w:author="François Tremblay" w:date="2024-01-23T12:11:00Z" w:initials="FT">
+  <w:comment w:id="30" w:author="François Tremblay" w:date="2024-01-23T12:11:00Z" w:initials="FT">
     <w:p>
       <w:pPr>
         <w:pStyle w:val="CommentText"/>
@@ -22461,7 +22819,7 @@
       </w:r>
     </w:p>
   </w:comment>
-  <w:comment w:id="22" w:author="Marie-Hélène Milot" w:date="2024-02-02T13:22:00Z" w:initials="MM">
+  <w:comment w:id="31" w:author="Marie-Hélène Milot" w:date="2024-02-02T13:22:00Z" w:initials="MM">
     <w:p>
       <w:pPr>
         <w:pStyle w:val="CommentText"/>
@@ -22477,7 +22835,7 @@
       </w:r>
     </w:p>
   </w:comment>
-  <w:comment w:id="30" w:author="François Tremblay" w:date="2024-01-23T12:12:00Z" w:initials="FT">
+  <w:comment w:id="39" w:author="François Tremblay" w:date="2024-01-23T12:12:00Z" w:initials="FT">
     <w:p>
       <w:pPr>
         <w:pStyle w:val="CommentText"/>
@@ -22493,7 +22851,7 @@
       </w:r>
     </w:p>
   </w:comment>
-  <w:comment w:id="34" w:author="Yavuz Shahzad" w:date="2024-05-16T13:20:00Z" w:initials="YS">
+  <w:comment w:id="43" w:author="Yavuz Shahzad" w:date="2024-05-16T13:20:00Z" w:initials="YS">
     <w:p>
       <w:r>
         <w:rPr>
@@ -22516,7 +22874,7 @@
 <file path=word/commentsExtended.xml><?xml version="1.0" encoding="utf-8"?>
 <w15:commentsEx xmlns:wpc="http://schemas.microsoft.com/office/word/2010/wordprocessingCanvas" xmlns:cx="http://schemas.microsoft.com/office/drawing/2014/chartex" xmlns:cx1="http://schemas.microsoft.com/office/drawing/2015/9/8/chartex" xmlns:cx2="http://schemas.microsoft.com/office/drawing/2015/10/21/chartex" xmlns:cx3="http://schemas.microsoft.com/office/drawing/2016/5/9/chartex" xmlns:cx4="http://schemas.microsoft.com/office/drawing/2016/5/10/chartex" xmlns:cx5="http://schemas.microsoft.com/office/drawing/2016/5/11/chartex" xmlns:cx6="http://schemas.microsoft.com/office/drawing/2016/5/12/chartex" xmlns:cx7="http://schemas.microsoft.com/office/drawing/2016/5/13/chartex" xmlns:cx8="http://schemas.microsoft.com/office/drawing/2016/5/14/chartex" xmlns:mc="http://schemas.openxmlformats.org/markup-compatibility/2006" xmlns:aink="http://schemas.microsoft.com/office/drawing/2016/ink" xmlns:am3d="http://schemas.microsoft.com/office/drawing/2017/model3d" xmlns:o="urn:schemas-microsoft-com:office:office" xmlns:oel="http://schemas.microsoft.com/office/2019/extlst" xmlns:r="http://schemas.openxmlformats.org/officeDocument/2006/relationships" xmlns:m="http://schemas.openxmlformats.org/officeDocument/2006/math" xmlns:v="urn:schemas-microsoft-com:vml" xmlns:wp14="http://schemas.microsoft.com/office/word/2010/wordprocessingDrawing" xmlns:wp="http://schemas.openxmlformats.org/drawingml/2006/wordprocessingDrawing" xmlns:w10="urn:schemas-microsoft-com:office:word" xmlns:w="http://schemas.openxmlformats.org/wordprocessingml/2006/main" xmlns:w14="http://schemas.microsoft.com/office/word/2010/wordml" xmlns:w15="http://schemas.microsoft.com/office/word/2012/wordml" xmlns:w16cex="http://schemas.microsoft.com/office/word/2018/wordml/cex" xmlns:w16cid="http://schemas.microsoft.com/office/word/2016/wordml/cid" xmlns:w16="http://schemas.microsoft.com/office/word/2018/wordml" xmlns:w16sdtdh="http://schemas.microsoft.com/office/word/2020/wordml/sdtdatahash" xmlns:w16se="http://schemas.microsoft.com/office/word/2015/wordml/symex" xmlns:wpg="http://schemas.microsoft.com/office/word/2010/wordprocessingGroup" xmlns:wpi="http://schemas.microsoft.com/office/word/2010/wordprocessingInk" xmlns:wne="http://schemas.microsoft.com/office/word/2006/wordml" xmlns:wps="http://schemas.microsoft.com/office/word/2010/wordprocessingShape" mc:Ignorable="w14 w15 w16se w16cid w16 w16cex w16sdtdh wp14">
   <w15:commentEx w15:paraId="067E71C6" w15:done="0"/>
-  <w15:commentEx w15:paraId="3DBB2805" w15:done="0"/>
+  <w15:commentEx w15:paraId="3DBB2805" w15:done="1"/>
   <w15:commentEx w15:paraId="557D112B" w15:done="0"/>
   <w15:commentEx w15:paraId="5708C83F" w15:paraIdParent="557D112B" w15:done="0"/>
   <w15:commentEx w15:paraId="384E4A70" w15:done="0"/>
@@ -23051,11 +23409,11 @@
 
 <file path=word/people.xml><?xml version="1.0" encoding="utf-8"?>
 <w15:people xmlns:wpc="http://schemas.microsoft.com/office/word/2010/wordprocessingCanvas" xmlns:cx="http://schemas.microsoft.com/office/drawing/2014/chartex" xmlns:cx1="http://schemas.microsoft.com/office/drawing/2015/9/8/chartex" xmlns:cx2="http://schemas.microsoft.com/office/drawing/2015/10/21/chartex" xmlns:cx3="http://schemas.microsoft.com/office/drawing/2016/5/9/chartex" xmlns:cx4="http://schemas.microsoft.com/office/drawing/2016/5/10/chartex" xmlns:cx5="http://schemas.microsoft.com/office/drawing/2016/5/11/chartex" xmlns:cx6="http://schemas.microsoft.com/office/drawing/2016/5/12/chartex" xmlns:cx7="http://schemas.microsoft.com/office/drawing/2016/5/13/chartex" xmlns:cx8="http://schemas.microsoft.com/office/drawing/2016/5/14/chartex" xmlns:mc="http://schemas.openxmlformats.org/markup-compatibility/2006" xmlns:aink="http://schemas.microsoft.com/office/drawing/2016/ink" xmlns:am3d="http://schemas.microsoft.com/office/drawing/2017/model3d" xmlns:o="urn:schemas-microsoft-com:office:office" xmlns:oel="http://schemas.microsoft.com/office/2019/extlst" xmlns:r="http://schemas.openxmlformats.org/officeDocument/2006/relationships" xmlns:m="http://schemas.openxmlformats.org/officeDocument/2006/math" xmlns:v="urn:schemas-microsoft-com:vml" xmlns:wp14="http://schemas.microsoft.com/office/word/2010/wordprocessingDrawing" xmlns:wp="http://schemas.openxmlformats.org/drawingml/2006/wordprocessingDrawing" xmlns:w10="urn:schemas-microsoft-com:office:word" xmlns:w="http://schemas.openxmlformats.org/wordprocessingml/2006/main" xmlns:w14="http://schemas.microsoft.com/office/word/2010/wordml" xmlns:w15="http://schemas.microsoft.com/office/word/2012/wordml" xmlns:w16cex="http://schemas.microsoft.com/office/word/2018/wordml/cex" xmlns:w16cid="http://schemas.microsoft.com/office/word/2016/wordml/cid" xmlns:w16="http://schemas.microsoft.com/office/word/2018/wordml" xmlns:w16sdtdh="http://schemas.microsoft.com/office/word/2020/wordml/sdtdatahash" xmlns:w16se="http://schemas.microsoft.com/office/word/2015/wordml/symex" xmlns:wpg="http://schemas.microsoft.com/office/word/2010/wordprocessingGroup" xmlns:wpi="http://schemas.microsoft.com/office/word/2010/wordprocessingInk" xmlns:wne="http://schemas.microsoft.com/office/word/2006/wordml" xmlns:wps="http://schemas.microsoft.com/office/word/2010/wordprocessingShape" mc:Ignorable="w14 w15 w16se w16cid w16 w16cex w16sdtdh wp14">
+  <w15:person w15:author="Yavuz Shahzad">
+    <w15:presenceInfo w15:providerId="AD" w15:userId="S::yavuz.shahzad@mail.mcgill.ca::3672af43-e6e3-415e-8c79-02008356d607"/>
+  </w15:person>
   <w15:person w15:author="François Tremblay">
     <w15:presenceInfo w15:providerId="Windows Live" w15:userId="f1968ef0ba2ffd0a"/>
-  </w15:person>
-  <w15:person w15:author="Yavuz Shahzad">
-    <w15:presenceInfo w15:providerId="AD" w15:userId="S::yavuz.shahzad@mail.mcgill.ca::3672af43-e6e3-415e-8c79-02008356d607"/>
   </w15:person>
   <w15:person w15:author="Marie-Hélène Milot">
     <w15:presenceInfo w15:providerId="AD" w15:userId="S::milm2404@usherbrooke.ca::db3fad73-cf68-4490-8e45-c5caac1bfdb4"/>
@@ -23838,6 +24196,7 @@
   <w:rsids>
     <w:rsidRoot w:val="007B46FB"/>
     <w:rsid w:val="00026173"/>
+    <w:rsid w:val="00034466"/>
     <w:rsid w:val="000726D5"/>
     <w:rsid w:val="000E299B"/>
     <w:rsid w:val="001075A9"/>
@@ -23857,7 +24216,6 @@
     <w:rsid w:val="00B34130"/>
     <w:rsid w:val="00BB5948"/>
     <w:rsid w:val="00BD1DD6"/>
-    <w:rsid w:val="00F628F1"/>
     <w:rsid w:val="00FD5987"/>
   </w:rsids>
   <m:mathPr>

</xml_diff>